<commit_message>
Updated the question breakdown that matches each course
</commit_message>
<xml_diff>
--- a/Final_Exam (BOTH 6028 and 6044)/INFO6028+6044_Final_F2022.docx
+++ b/Final_Exam (BOTH 6028 and 6044)/INFO6028+6044_Final_F2022.docx
@@ -1,6 +1,6 @@
 
 <file path=word/document.xml><?xml version="1.0" encoding="utf-8"?>
-<w:document xmlns:ve="http://schemas.openxmlformats.org/markup-compatibility/2006" xmlns:o="urn:schemas-microsoft-com:office:office" xmlns:r="http://schemas.openxmlformats.org/officeDocument/2006/relationships" xmlns:m="http://schemas.openxmlformats.org/officeDocument/2006/math" xmlns:v="urn:schemas-microsoft-com:vml" xmlns:wp="http://schemas.openxmlformats.org/drawingml/2006/wordprocessingDrawing" xmlns:w10="urn:schemas-microsoft-com:office:word" xmlns:w="http://schemas.openxmlformats.org/wordprocessingml/2006/main" xmlns:wne="http://schemas.microsoft.com/office/word/2006/wordml">
+<w:document xmlns:wpc="http://schemas.microsoft.com/office/word/2010/wordprocessingCanvas" xmlns:cx="http://schemas.microsoft.com/office/drawing/2014/chartex" xmlns:cx1="http://schemas.microsoft.com/office/drawing/2015/9/8/chartex" xmlns:cx2="http://schemas.microsoft.com/office/drawing/2015/10/21/chartex" xmlns:cx3="http://schemas.microsoft.com/office/drawing/2016/5/9/chartex" xmlns:cx4="http://schemas.microsoft.com/office/drawing/2016/5/10/chartex" xmlns:cx5="http://schemas.microsoft.com/office/drawing/2016/5/11/chartex" xmlns:cx6="http://schemas.microsoft.com/office/drawing/2016/5/12/chartex" xmlns:cx7="http://schemas.microsoft.com/office/drawing/2016/5/13/chartex" xmlns:cx8="http://schemas.microsoft.com/office/drawing/2016/5/14/chartex" xmlns:mc="http://schemas.openxmlformats.org/markup-compatibility/2006" xmlns:aink="http://schemas.microsoft.com/office/drawing/2016/ink" xmlns:am3d="http://schemas.microsoft.com/office/drawing/2017/model3d" xmlns:o="urn:schemas-microsoft-com:office:office" xmlns:oel="http://schemas.microsoft.com/office/2019/extlst" xmlns:r="http://schemas.openxmlformats.org/officeDocument/2006/relationships" xmlns:m="http://schemas.openxmlformats.org/officeDocument/2006/math" xmlns:v="urn:schemas-microsoft-com:vml" xmlns:wp14="http://schemas.microsoft.com/office/word/2010/wordprocessingDrawing" xmlns:wp="http://schemas.openxmlformats.org/drawingml/2006/wordprocessingDrawing" xmlns:w10="urn:schemas-microsoft-com:office:word" xmlns:w="http://schemas.openxmlformats.org/wordprocessingml/2006/main" xmlns:w14="http://schemas.microsoft.com/office/word/2010/wordml" xmlns:w15="http://schemas.microsoft.com/office/word/2012/wordml" xmlns:w16cex="http://schemas.microsoft.com/office/word/2018/wordml/cex" xmlns:w16cid="http://schemas.microsoft.com/office/word/2016/wordml/cid" xmlns:w16="http://schemas.microsoft.com/office/word/2018/wordml" xmlns:w16sdtdh="http://schemas.microsoft.com/office/word/2020/wordml/sdtdatahash" xmlns:w16se="http://schemas.microsoft.com/office/word/2015/wordml/symex" xmlns:wpg="http://schemas.microsoft.com/office/word/2010/wordprocessingGroup" xmlns:wpi="http://schemas.microsoft.com/office/word/2010/wordprocessingInk" xmlns:wne="http://schemas.microsoft.com/office/word/2006/wordml" xmlns:wps="http://schemas.microsoft.com/office/word/2010/wordprocessingShape" mc:Ignorable="w14 w15 w16se w16cid w16 w16cex w16sdtdh wp14">
   <w:body>
     <w:p>
       <w:pPr>
@@ -510,7 +510,7 @@
         <w:tblStyle w:val="TableGrid"/>
         <w:tblW w:w="11199" w:type="dxa"/>
         <w:tblInd w:w="-34" w:type="dxa"/>
-        <w:tblLook w:val="04A0"/>
+        <w:tblLook w:val="04A0" w:firstRow="1" w:lastRow="0" w:firstColumn="1" w:lastColumn="0" w:noHBand="0" w:noVBand="1"/>
       </w:tblPr>
       <w:tblGrid>
         <w:gridCol w:w="11199"/>
@@ -1000,7 +1000,7 @@
           <w:lang w:val="en-US" w:eastAsia="en-US"/>
         </w:rPr>
         <w:drawing>
-          <wp:inline distT="0" distB="0" distL="0" distR="0">
+          <wp:inline distT="0" distB="0" distL="0" distR="0" wp14:anchorId="605A56E1" wp14:editId="04C3D713">
             <wp:extent cx="6305683" cy="3548650"/>
             <wp:effectExtent l="19050" t="0" r="0" b="0"/>
             <wp:docPr id="2" name="Picture 1"/>
@@ -1227,7 +1227,6 @@
         <w:pStyle w:val="ListParagraph"/>
         <w:ind w:left="0"/>
         <w:rPr>
-          <w:rStyle w:val="Normal"/>
           <w:snapToGrid w:val="0"/>
           <w:w w:val="0"/>
           <w:sz w:val="0"/>
@@ -1243,7 +1242,7 @@
           <w:noProof/>
           <w:lang w:val="en-US" w:eastAsia="en-US"/>
         </w:rPr>
-        <w:pict>
+        <w:pict w14:anchorId="681EA581">
           <v:oval id="_x0000_s1033" style="position:absolute;margin-left:360.4pt;margin-top:42.75pt;width:56.6pt;height:56.6pt;z-index:251663360" filled="f" strokecolor="red"/>
         </w:pict>
       </w:r>
@@ -1253,7 +1252,7 @@
           <w:lang w:val="en-US" w:eastAsia="en-US"/>
         </w:rPr>
         <w:drawing>
-          <wp:inline distT="0" distB="0" distL="0" distR="0">
+          <wp:inline distT="0" distB="0" distL="0" distR="0" wp14:anchorId="7AC02924" wp14:editId="38F73DC5">
             <wp:extent cx="3240000" cy="2160980"/>
             <wp:effectExtent l="19050" t="0" r="0" b="0"/>
             <wp:docPr id="6" name="Picture 2" descr="F:\z_FS\6028 Graph 1\2022\SAM\Final\Some One Page Dungeon models\hidden_chambers_of_barinn.png"/>
@@ -1300,7 +1299,6 @@
       </w:r>
       <w:r>
         <w:rPr>
-          <w:rStyle w:val="Normal"/>
           <w:snapToGrid w:val="0"/>
           <w:w w:val="0"/>
           <w:sz w:val="0"/>
@@ -1308,7 +1306,6 @@
           <w:u w:color="000000"/>
           <w:bdr w:val="none" w:sz="0" w:space="0" w:color="000000"/>
           <w:shd w:val="clear" w:color="000000" w:fill="000000"/>
-          <w:lang/>
         </w:rPr>
         <w:t xml:space="preserve"> </w:t>
       </w:r>
@@ -1318,7 +1315,7 @@
           <w:lang w:val="en-US" w:eastAsia="en-US"/>
         </w:rPr>
         <w:drawing>
-          <wp:inline distT="0" distB="0" distL="0" distR="0">
+          <wp:inline distT="0" distB="0" distL="0" distR="0" wp14:anchorId="0009736E" wp14:editId="059DF3AB">
             <wp:extent cx="3240000" cy="2160167"/>
             <wp:effectExtent l="19050" t="0" r="0" b="0"/>
             <wp:docPr id="9" name="Picture 4" descr="F:\z_FS\6028 Graph 1\2022\SAM\Final\Some One Page Dungeon models\shadowcrest_tomb.png"/>
@@ -1499,7 +1496,7 @@
       <w:tblPr>
         <w:tblStyle w:val="TableGrid"/>
         <w:tblW w:w="0" w:type="auto"/>
-        <w:tblLook w:val="04A0"/>
+        <w:tblLook w:val="04A0" w:firstRow="1" w:lastRow="0" w:firstColumn="1" w:lastColumn="0" w:noHBand="0" w:noVBand="1"/>
       </w:tblPr>
       <w:tblGrid>
         <w:gridCol w:w="11415"/>
@@ -1591,7 +1588,21 @@
                 <w:noProof/>
                 <w:lang w:val="en-US" w:eastAsia="en-US"/>
               </w:rPr>
-              <w:t>Questions 3 to X: INFO-6028 “Graphics 1”</w:t>
+              <w:t xml:space="preserve">Questions 3 to </w:t>
+            </w:r>
+            <w:r>
+              <w:rPr>
+                <w:noProof/>
+                <w:lang w:val="en-US" w:eastAsia="en-US"/>
+              </w:rPr>
+              <w:t>8</w:t>
+            </w:r>
+            <w:r>
+              <w:rPr>
+                <w:noProof/>
+                <w:lang w:val="en-US" w:eastAsia="en-US"/>
+              </w:rPr>
+              <w:t>: INFO-6028 “Graphics 1”</w:t>
             </w:r>
           </w:p>
           <w:p>
@@ -1614,7 +1625,35 @@
                 <w:noProof/>
                 <w:lang w:val="en-US" w:eastAsia="en-US"/>
               </w:rPr>
-              <w:t>Questions X to X: INFO-6044 “</w:t>
+              <w:t xml:space="preserve">Questions </w:t>
+            </w:r>
+            <w:r>
+              <w:rPr>
+                <w:noProof/>
+                <w:lang w:val="en-US" w:eastAsia="en-US"/>
+              </w:rPr>
+              <w:t>9</w:t>
+            </w:r>
+            <w:r>
+              <w:rPr>
+                <w:noProof/>
+                <w:lang w:val="en-US" w:eastAsia="en-US"/>
+              </w:rPr>
+              <w:t xml:space="preserve"> to </w:t>
+            </w:r>
+            <w:r>
+              <w:rPr>
+                <w:noProof/>
+                <w:lang w:val="en-US" w:eastAsia="en-US"/>
+              </w:rPr>
+              <w:t>13</w:t>
+            </w:r>
+            <w:r>
+              <w:rPr>
+                <w:noProof/>
+                <w:lang w:val="en-US" w:eastAsia="en-US"/>
+              </w:rPr>
+              <w:t>: INFO-6044 “</w:t>
             </w:r>
             <w:r>
               <w:rPr>
@@ -1897,13 +1936,8 @@
           <w:b/>
         </w:rPr>
       </w:pPr>
-      <w:proofErr w:type="gramStart"/>
-      <w:r>
-        <w:t>or</w:t>
-      </w:r>
-      <w:proofErr w:type="gramEnd"/>
-      <w:r>
-        <w:t xml:space="preserve"> another model you’ve found/made. </w:t>
+      <w:r>
+        <w:t xml:space="preserve">or another model you’ve found/made. </w:t>
       </w:r>
     </w:p>
     <w:p>
@@ -2141,11 +2175,11 @@
       </w:r>
       <w:proofErr w:type="gramStart"/>
       <w:r>
-        <w:t>i.e</w:t>
+        <w:t>i.e.</w:t>
       </w:r>
       <w:proofErr w:type="gramEnd"/>
       <w:r>
-        <w:t xml:space="preserve">. you could use “emissive” light or shine a light on it – but the key here is that it should be evenly lit (like a full moon). </w:t>
+        <w:t xml:space="preserve"> you could use “emissive” light or shine a light on it – but the key here is that it should be evenly lit (like a full moon). </w:t>
       </w:r>
     </w:p>
     <w:p>
@@ -2197,36 +2231,28 @@
         <w:spacing w:after="120"/>
       </w:pPr>
       <w:r>
-        <w:t xml:space="preserve">Place at least five (5) lit “torches” on the walls of your building(s). These should be spread out, with no more than one torch per “room”. Use your judgement here, but I’m </w:t>
+        <w:t xml:space="preserve">Place at least five (5) lit “torches” on the walls of your building(s). These should be spread out, with no more than one torch per “room”. Use your judgement here, but I’m don’t want all the torches lumped together, so if your map has one large room (or something like that) then please spread the torches out. </w:t>
+      </w:r>
+    </w:p>
+    <w:p>
+      <w:pPr>
+        <w:pStyle w:val="ListParagraph"/>
+        <w:numPr>
+          <w:ilvl w:val="1"/>
+          <w:numId w:val="4"/>
+        </w:numPr>
+        <w:spacing w:after="120"/>
+      </w:pPr>
+      <w:r>
+        <w:t xml:space="preserve">Use one (or more) of the “torch” models in the Dungeon set. </w:t>
       </w:r>
       <w:proofErr w:type="gramStart"/>
       <w:r>
-        <w:t>don’t</w:t>
+        <w:t>i.e.</w:t>
       </w:r>
       <w:proofErr w:type="gramEnd"/>
       <w:r>
-        <w:t xml:space="preserve"> want all the torches lumped together, so if your map has one large room (or something like that) then please spread the torches out. </w:t>
-      </w:r>
-    </w:p>
-    <w:p>
-      <w:pPr>
-        <w:pStyle w:val="ListParagraph"/>
-        <w:numPr>
-          <w:ilvl w:val="1"/>
-          <w:numId w:val="4"/>
-        </w:numPr>
-        <w:spacing w:after="120"/>
-      </w:pPr>
-      <w:r>
-        <w:t xml:space="preserve">Use one (or more) of the “torch” models in the Dungeon set. </w:t>
-      </w:r>
-      <w:proofErr w:type="gramStart"/>
-      <w:r>
-        <w:t>i.e</w:t>
-      </w:r>
-      <w:proofErr w:type="gramEnd"/>
-      <w:r>
-        <w:t xml:space="preserve">. they can be all the same torch model or all different – your choice. </w:t>
+        <w:t xml:space="preserve"> they can be all the same torch model or all different – your choice. </w:t>
       </w:r>
     </w:p>
     <w:p>
@@ -2359,7 +2385,7 @@
           <w:noProof/>
           <w:lang w:val="en-US" w:eastAsia="en-US"/>
         </w:rPr>
-        <w:pict>
+        <w:pict w14:anchorId="17999D26">
           <v:shapetype id="_x0000_t34" coordsize="21600,21600" o:spt="34" o:oned="t" adj="10800" path="m,l@0,0@0,21600,21600,21600e" filled="f">
             <v:stroke joinstyle="miter"/>
             <v:formulas>
@@ -2395,7 +2421,7 @@
           <w:lang w:val="en-US" w:eastAsia="en-US"/>
         </w:rPr>
         <w:drawing>
-          <wp:anchor distT="0" distB="0" distL="114300" distR="114300" simplePos="0" relativeHeight="251664384" behindDoc="1" locked="0" layoutInCell="1" allowOverlap="1">
+          <wp:anchor distT="0" distB="0" distL="114300" distR="114300" simplePos="0" relativeHeight="251664384" behindDoc="1" locked="0" layoutInCell="1" allowOverlap="1" wp14:anchorId="7B2E7A82" wp14:editId="411ED4B7">
             <wp:simplePos x="0" y="0"/>
             <wp:positionH relativeFrom="column">
               <wp:posOffset>3950335</wp:posOffset>
@@ -2467,44 +2493,28 @@
         <w:spacing w:after="120"/>
       </w:pPr>
       <w:r>
-        <w:t xml:space="preserve">Mimic the surface of the water using a fractal terrain from </w:t>
+        <w:t xml:space="preserve">Mimic the surface of the water using a fractal terrain from MeshLab. Make sure the height of the terrain is very small (i.e. the height of the “waves” or “ripples” on the water would be very small, right?). </w:t>
+      </w:r>
+    </w:p>
+    <w:p>
+      <w:pPr>
+        <w:pStyle w:val="ListParagraph"/>
+        <w:numPr>
+          <w:ilvl w:val="2"/>
+          <w:numId w:val="4"/>
+        </w:numPr>
+        <w:spacing w:after="120"/>
+      </w:pPr>
+      <w:r>
+        <w:t xml:space="preserve">Make sure you recalculate the </w:t>
       </w:r>
       <w:proofErr w:type="spellStart"/>
       <w:r>
-        <w:t>MeshLab</w:t>
+        <w:t>normals</w:t>
       </w:r>
       <w:proofErr w:type="spellEnd"/>
       <w:r>
-        <w:t xml:space="preserve">. Make sure the height of the terrain is very small (i.e. the height of the “waves” or “ripples” on the water would be very small, right?). </w:t>
-      </w:r>
-    </w:p>
-    <w:p>
-      <w:pPr>
-        <w:pStyle w:val="ListParagraph"/>
-        <w:numPr>
-          <w:ilvl w:val="2"/>
-          <w:numId w:val="4"/>
-        </w:numPr>
-        <w:spacing w:after="120"/>
-      </w:pPr>
-      <w:r>
-        <w:t xml:space="preserve">Make sure you recalculate the </w:t>
-      </w:r>
-      <w:proofErr w:type="spellStart"/>
-      <w:r>
-        <w:t>normals</w:t>
-      </w:r>
-      <w:proofErr w:type="spellEnd"/>
-      <w:r>
-        <w:t xml:space="preserve"> inside </w:t>
-      </w:r>
-      <w:proofErr w:type="spellStart"/>
-      <w:r>
-        <w:t>MeshLab</w:t>
-      </w:r>
-      <w:proofErr w:type="spellEnd"/>
-      <w:r>
-        <w:t xml:space="preserve"> before you export it. </w:t>
+        <w:t xml:space="preserve"> inside MeshLab before you export it. </w:t>
       </w:r>
     </w:p>
     <w:p>
@@ -2753,7 +2763,7 @@
         <w:tblStyle w:val="TableGrid"/>
         <w:tblW w:w="0" w:type="auto"/>
         <w:tblInd w:w="360" w:type="dxa"/>
-        <w:tblLook w:val="04A0"/>
+        <w:tblLook w:val="04A0" w:firstRow="1" w:lastRow="0" w:firstColumn="1" w:lastColumn="0" w:noHBand="0" w:noVBand="1"/>
       </w:tblPr>
       <w:tblGrid>
         <w:gridCol w:w="11055"/>
@@ -3282,7 +3292,7 @@
           <w:lang w:val="en-US" w:eastAsia="en-US"/>
         </w:rPr>
         <w:drawing>
-          <wp:inline distT="0" distB="0" distL="0" distR="0">
+          <wp:inline distT="0" distB="0" distL="0" distR="0" wp14:anchorId="56D3521C" wp14:editId="0401F004">
             <wp:extent cx="6827506" cy="3329896"/>
             <wp:effectExtent l="19050" t="0" r="0" b="0"/>
             <wp:docPr id="12" name="Picture 9"/>
@@ -3698,15 +3708,15 @@
         <w:spacing w:after="120"/>
       </w:pPr>
       <w:r>
-        <w:t xml:space="preserve">To mimic this “death” you are to have them spin around and shrink in size until they are gone (pick some really small size, </w:t>
+        <w:t xml:space="preserve">To mimic this “death” you are to have them spin around and shrink in size until they are gone (pick some </w:t>
       </w:r>
       <w:proofErr w:type="gramStart"/>
       <w:r>
-        <w:t>then</w:t>
+        <w:t>really small</w:t>
       </w:r>
       <w:proofErr w:type="gramEnd"/>
       <w:r>
-        <w:t xml:space="preserve"> make them invisible or something). </w:t>
+        <w:t xml:space="preserve"> size, then make them invisible or something). </w:t>
       </w:r>
     </w:p>
     <w:p>
@@ -3756,7 +3766,7 @@
 </file>
 
 <file path=word/endnotes.xml><?xml version="1.0" encoding="utf-8"?>
-<w:endnotes xmlns:ve="http://schemas.openxmlformats.org/markup-compatibility/2006" xmlns:o="urn:schemas-microsoft-com:office:office" xmlns:r="http://schemas.openxmlformats.org/officeDocument/2006/relationships" xmlns:m="http://schemas.openxmlformats.org/officeDocument/2006/math" xmlns:v="urn:schemas-microsoft-com:vml" xmlns:wp="http://schemas.openxmlformats.org/drawingml/2006/wordprocessingDrawing" xmlns:w10="urn:schemas-microsoft-com:office:word" xmlns:w="http://schemas.openxmlformats.org/wordprocessingml/2006/main" xmlns:wne="http://schemas.microsoft.com/office/word/2006/wordml">
+<w:endnotes xmlns:wpc="http://schemas.microsoft.com/office/word/2010/wordprocessingCanvas" xmlns:cx="http://schemas.microsoft.com/office/drawing/2014/chartex" xmlns:cx1="http://schemas.microsoft.com/office/drawing/2015/9/8/chartex" xmlns:cx2="http://schemas.microsoft.com/office/drawing/2015/10/21/chartex" xmlns:cx3="http://schemas.microsoft.com/office/drawing/2016/5/9/chartex" xmlns:cx4="http://schemas.microsoft.com/office/drawing/2016/5/10/chartex" xmlns:cx5="http://schemas.microsoft.com/office/drawing/2016/5/11/chartex" xmlns:cx6="http://schemas.microsoft.com/office/drawing/2016/5/12/chartex" xmlns:cx7="http://schemas.microsoft.com/office/drawing/2016/5/13/chartex" xmlns:cx8="http://schemas.microsoft.com/office/drawing/2016/5/14/chartex" xmlns:mc="http://schemas.openxmlformats.org/markup-compatibility/2006" xmlns:aink="http://schemas.microsoft.com/office/drawing/2016/ink" xmlns:am3d="http://schemas.microsoft.com/office/drawing/2017/model3d" xmlns:o="urn:schemas-microsoft-com:office:office" xmlns:oel="http://schemas.microsoft.com/office/2019/extlst" xmlns:r="http://schemas.openxmlformats.org/officeDocument/2006/relationships" xmlns:m="http://schemas.openxmlformats.org/officeDocument/2006/math" xmlns:v="urn:schemas-microsoft-com:vml" xmlns:wp14="http://schemas.microsoft.com/office/word/2010/wordprocessingDrawing" xmlns:wp="http://schemas.openxmlformats.org/drawingml/2006/wordprocessingDrawing" xmlns:w10="urn:schemas-microsoft-com:office:word" xmlns:w="http://schemas.openxmlformats.org/wordprocessingml/2006/main" xmlns:w14="http://schemas.microsoft.com/office/word/2010/wordml" xmlns:w15="http://schemas.microsoft.com/office/word/2012/wordml" xmlns:w16cex="http://schemas.microsoft.com/office/word/2018/wordml/cex" xmlns:w16cid="http://schemas.microsoft.com/office/word/2016/wordml/cid" xmlns:w16="http://schemas.microsoft.com/office/word/2018/wordml" xmlns:w16sdtdh="http://schemas.microsoft.com/office/word/2020/wordml/sdtdatahash" xmlns:w16se="http://schemas.microsoft.com/office/word/2015/wordml/symex" xmlns:wpg="http://schemas.microsoft.com/office/word/2010/wordprocessingGroup" xmlns:wpi="http://schemas.microsoft.com/office/word/2010/wordprocessingInk" xmlns:wne="http://schemas.microsoft.com/office/word/2006/wordml" xmlns:wps="http://schemas.microsoft.com/office/word/2010/wordprocessingShape" mc:Ignorable="w14 w15 w16se w16cid w16 w16cex w16sdtdh wp14">
   <w:endnote w:type="separator" w:id="-1">
     <w:p>
       <w:r>
@@ -3775,7 +3785,7 @@
 </file>
 
 <file path=word/footer1.xml><?xml version="1.0" encoding="utf-8"?>
-<w:ftr xmlns:ve="http://schemas.openxmlformats.org/markup-compatibility/2006" xmlns:o="urn:schemas-microsoft-com:office:office" xmlns:r="http://schemas.openxmlformats.org/officeDocument/2006/relationships" xmlns:m="http://schemas.openxmlformats.org/officeDocument/2006/math" xmlns:v="urn:schemas-microsoft-com:vml" xmlns:wp="http://schemas.openxmlformats.org/drawingml/2006/wordprocessingDrawing" xmlns:w10="urn:schemas-microsoft-com:office:word" xmlns:w="http://schemas.openxmlformats.org/wordprocessingml/2006/main" xmlns:wne="http://schemas.microsoft.com/office/word/2006/wordml">
+<w:ftr xmlns:wpc="http://schemas.microsoft.com/office/word/2010/wordprocessingCanvas" xmlns:cx="http://schemas.microsoft.com/office/drawing/2014/chartex" xmlns:cx1="http://schemas.microsoft.com/office/drawing/2015/9/8/chartex" xmlns:cx2="http://schemas.microsoft.com/office/drawing/2015/10/21/chartex" xmlns:cx3="http://schemas.microsoft.com/office/drawing/2016/5/9/chartex" xmlns:cx4="http://schemas.microsoft.com/office/drawing/2016/5/10/chartex" xmlns:cx5="http://schemas.microsoft.com/office/drawing/2016/5/11/chartex" xmlns:cx6="http://schemas.microsoft.com/office/drawing/2016/5/12/chartex" xmlns:cx7="http://schemas.microsoft.com/office/drawing/2016/5/13/chartex" xmlns:cx8="http://schemas.microsoft.com/office/drawing/2016/5/14/chartex" xmlns:mc="http://schemas.openxmlformats.org/markup-compatibility/2006" xmlns:aink="http://schemas.microsoft.com/office/drawing/2016/ink" xmlns:am3d="http://schemas.microsoft.com/office/drawing/2017/model3d" xmlns:o="urn:schemas-microsoft-com:office:office" xmlns:oel="http://schemas.microsoft.com/office/2019/extlst" xmlns:r="http://schemas.openxmlformats.org/officeDocument/2006/relationships" xmlns:m="http://schemas.openxmlformats.org/officeDocument/2006/math" xmlns:v="urn:schemas-microsoft-com:vml" xmlns:wp14="http://schemas.microsoft.com/office/word/2010/wordprocessingDrawing" xmlns:wp="http://schemas.openxmlformats.org/drawingml/2006/wordprocessingDrawing" xmlns:w10="urn:schemas-microsoft-com:office:word" xmlns:w="http://schemas.openxmlformats.org/wordprocessingml/2006/main" xmlns:w14="http://schemas.microsoft.com/office/word/2010/wordml" xmlns:w15="http://schemas.microsoft.com/office/word/2012/wordml" xmlns:w16cex="http://schemas.microsoft.com/office/word/2018/wordml/cex" xmlns:w16cid="http://schemas.microsoft.com/office/word/2016/wordml/cid" xmlns:w16="http://schemas.microsoft.com/office/word/2018/wordml" xmlns:w16sdtdh="http://schemas.microsoft.com/office/word/2020/wordml/sdtdatahash" xmlns:w16se="http://schemas.microsoft.com/office/word/2015/wordml/symex" xmlns:wpg="http://schemas.microsoft.com/office/word/2010/wordprocessingGroup" xmlns:wpi="http://schemas.microsoft.com/office/word/2010/wordprocessingInk" xmlns:wne="http://schemas.microsoft.com/office/word/2006/wordml" xmlns:wps="http://schemas.microsoft.com/office/word/2010/wordprocessingShape" mc:Ignorable="w14 w15 w16se w16cid w16 w16cex w16sdtdh wp14">
   <w:p>
     <w:pPr>
       <w:pStyle w:val="Footer"/>
@@ -3860,7 +3870,7 @@
 </file>
 
 <file path=word/footnotes.xml><?xml version="1.0" encoding="utf-8"?>
-<w:footnotes xmlns:ve="http://schemas.openxmlformats.org/markup-compatibility/2006" xmlns:o="urn:schemas-microsoft-com:office:office" xmlns:r="http://schemas.openxmlformats.org/officeDocument/2006/relationships" xmlns:m="http://schemas.openxmlformats.org/officeDocument/2006/math" xmlns:v="urn:schemas-microsoft-com:vml" xmlns:wp="http://schemas.openxmlformats.org/drawingml/2006/wordprocessingDrawing" xmlns:w10="urn:schemas-microsoft-com:office:word" xmlns:w="http://schemas.openxmlformats.org/wordprocessingml/2006/main" xmlns:wne="http://schemas.microsoft.com/office/word/2006/wordml">
+<w:footnotes xmlns:wpc="http://schemas.microsoft.com/office/word/2010/wordprocessingCanvas" xmlns:cx="http://schemas.microsoft.com/office/drawing/2014/chartex" xmlns:cx1="http://schemas.microsoft.com/office/drawing/2015/9/8/chartex" xmlns:cx2="http://schemas.microsoft.com/office/drawing/2015/10/21/chartex" xmlns:cx3="http://schemas.microsoft.com/office/drawing/2016/5/9/chartex" xmlns:cx4="http://schemas.microsoft.com/office/drawing/2016/5/10/chartex" xmlns:cx5="http://schemas.microsoft.com/office/drawing/2016/5/11/chartex" xmlns:cx6="http://schemas.microsoft.com/office/drawing/2016/5/12/chartex" xmlns:cx7="http://schemas.microsoft.com/office/drawing/2016/5/13/chartex" xmlns:cx8="http://schemas.microsoft.com/office/drawing/2016/5/14/chartex" xmlns:mc="http://schemas.openxmlformats.org/markup-compatibility/2006" xmlns:aink="http://schemas.microsoft.com/office/drawing/2016/ink" xmlns:am3d="http://schemas.microsoft.com/office/drawing/2017/model3d" xmlns:o="urn:schemas-microsoft-com:office:office" xmlns:oel="http://schemas.microsoft.com/office/2019/extlst" xmlns:r="http://schemas.openxmlformats.org/officeDocument/2006/relationships" xmlns:m="http://schemas.openxmlformats.org/officeDocument/2006/math" xmlns:v="urn:schemas-microsoft-com:vml" xmlns:wp14="http://schemas.microsoft.com/office/word/2010/wordprocessingDrawing" xmlns:wp="http://schemas.openxmlformats.org/drawingml/2006/wordprocessingDrawing" xmlns:w10="urn:schemas-microsoft-com:office:word" xmlns:w="http://schemas.openxmlformats.org/wordprocessingml/2006/main" xmlns:w14="http://schemas.microsoft.com/office/word/2010/wordml" xmlns:w15="http://schemas.microsoft.com/office/word/2012/wordml" xmlns:w16cex="http://schemas.microsoft.com/office/word/2018/wordml/cex" xmlns:w16cid="http://schemas.microsoft.com/office/word/2016/wordml/cid" xmlns:w16="http://schemas.microsoft.com/office/word/2018/wordml" xmlns:w16sdtdh="http://schemas.microsoft.com/office/word/2020/wordml/sdtdatahash" xmlns:w16se="http://schemas.microsoft.com/office/word/2015/wordml/symex" xmlns:wpg="http://schemas.microsoft.com/office/word/2010/wordprocessingGroup" xmlns:wpi="http://schemas.microsoft.com/office/word/2010/wordprocessingInk" xmlns:wne="http://schemas.microsoft.com/office/word/2006/wordml" xmlns:wps="http://schemas.microsoft.com/office/word/2010/wordprocessingShape" mc:Ignorable="w14 w15 w16se w16cid w16 w16cex w16sdtdh wp14">
   <w:footnote w:type="separator" w:id="-1">
     <w:p>
       <w:r>
@@ -3879,8 +3889,8 @@
 </file>
 
 <file path=word/numbering.xml><?xml version="1.0" encoding="utf-8"?>
-<w:numbering xmlns:ve="http://schemas.openxmlformats.org/markup-compatibility/2006" xmlns:o="urn:schemas-microsoft-com:office:office" xmlns:r="http://schemas.openxmlformats.org/officeDocument/2006/relationships" xmlns:m="http://schemas.openxmlformats.org/officeDocument/2006/math" xmlns:v="urn:schemas-microsoft-com:vml" xmlns:wp="http://schemas.openxmlformats.org/drawingml/2006/wordprocessingDrawing" xmlns:w10="urn:schemas-microsoft-com:office:word" xmlns:w="http://schemas.openxmlformats.org/wordprocessingml/2006/main" xmlns:wne="http://schemas.microsoft.com/office/word/2006/wordml">
-  <w:abstractNum w:abstractNumId="0">
+<w:numbering xmlns:wpc="http://schemas.microsoft.com/office/word/2010/wordprocessingCanvas" xmlns:cx="http://schemas.microsoft.com/office/drawing/2014/chartex" xmlns:cx1="http://schemas.microsoft.com/office/drawing/2015/9/8/chartex" xmlns:cx2="http://schemas.microsoft.com/office/drawing/2015/10/21/chartex" xmlns:cx3="http://schemas.microsoft.com/office/drawing/2016/5/9/chartex" xmlns:cx4="http://schemas.microsoft.com/office/drawing/2016/5/10/chartex" xmlns:cx5="http://schemas.microsoft.com/office/drawing/2016/5/11/chartex" xmlns:cx6="http://schemas.microsoft.com/office/drawing/2016/5/12/chartex" xmlns:cx7="http://schemas.microsoft.com/office/drawing/2016/5/13/chartex" xmlns:cx8="http://schemas.microsoft.com/office/drawing/2016/5/14/chartex" xmlns:mc="http://schemas.openxmlformats.org/markup-compatibility/2006" xmlns:aink="http://schemas.microsoft.com/office/drawing/2016/ink" xmlns:am3d="http://schemas.microsoft.com/office/drawing/2017/model3d" xmlns:o="urn:schemas-microsoft-com:office:office" xmlns:oel="http://schemas.microsoft.com/office/2019/extlst" xmlns:r="http://schemas.openxmlformats.org/officeDocument/2006/relationships" xmlns:m="http://schemas.openxmlformats.org/officeDocument/2006/math" xmlns:v="urn:schemas-microsoft-com:vml" xmlns:wp14="http://schemas.microsoft.com/office/word/2010/wordprocessingDrawing" xmlns:wp="http://schemas.openxmlformats.org/drawingml/2006/wordprocessingDrawing" xmlns:w10="urn:schemas-microsoft-com:office:word" xmlns:w="http://schemas.openxmlformats.org/wordprocessingml/2006/main" xmlns:w14="http://schemas.microsoft.com/office/word/2010/wordml" xmlns:w15="http://schemas.microsoft.com/office/word/2012/wordml" xmlns:w16cex="http://schemas.microsoft.com/office/word/2018/wordml/cex" xmlns:w16cid="http://schemas.microsoft.com/office/word/2016/wordml/cid" xmlns:w16="http://schemas.microsoft.com/office/word/2018/wordml" xmlns:w16sdtdh="http://schemas.microsoft.com/office/word/2020/wordml/sdtdatahash" xmlns:w16se="http://schemas.microsoft.com/office/word/2015/wordml/symex" xmlns:wpg="http://schemas.microsoft.com/office/word/2010/wordprocessingGroup" xmlns:wpi="http://schemas.microsoft.com/office/word/2010/wordprocessingInk" xmlns:wne="http://schemas.microsoft.com/office/word/2006/wordml" xmlns:wps="http://schemas.microsoft.com/office/word/2010/wordprocessingShape" mc:Ignorable="w14 w15 w16se w16cid w16 w16cex w16sdtdh wp14">
+  <w:abstractNum w:abstractNumId="0" w15:restartNumberingAfterBreak="0">
     <w:nsid w:val="00000001"/>
     <w:multiLevelType w:val="multilevel"/>
     <w:tmpl w:val="59301536"/>
@@ -4007,7 +4017,7 @@
       </w:pPr>
     </w:lvl>
   </w:abstractNum>
-  <w:abstractNum w:abstractNumId="1">
+  <w:abstractNum w:abstractNumId="1" w15:restartNumberingAfterBreak="0">
     <w:nsid w:val="19EA6CBB"/>
     <w:multiLevelType w:val="hybridMultilevel"/>
     <w:tmpl w:val="22F203DC"/>
@@ -4123,7 +4133,7 @@
       </w:rPr>
     </w:lvl>
   </w:abstractNum>
-  <w:abstractNum w:abstractNumId="2">
+  <w:abstractNum w:abstractNumId="2" w15:restartNumberingAfterBreak="0">
     <w:nsid w:val="1F105885"/>
     <w:multiLevelType w:val="hybridMultilevel"/>
     <w:tmpl w:val="6140479A"/>
@@ -4209,7 +4219,7 @@
       </w:pPr>
     </w:lvl>
   </w:abstractNum>
-  <w:abstractNum w:abstractNumId="3">
+  <w:abstractNum w:abstractNumId="3" w15:restartNumberingAfterBreak="0">
     <w:nsid w:val="2A0E0B28"/>
     <w:multiLevelType w:val="hybridMultilevel"/>
     <w:tmpl w:val="79CAB780"/>
@@ -4304,7 +4314,7 @@
       </w:pPr>
     </w:lvl>
   </w:abstractNum>
-  <w:abstractNum w:abstractNumId="4">
+  <w:abstractNum w:abstractNumId="4" w15:restartNumberingAfterBreak="0">
     <w:nsid w:val="2E4F41B6"/>
     <w:multiLevelType w:val="hybridMultilevel"/>
     <w:tmpl w:val="6624EDAA"/>
@@ -4444,7 +4454,7 @@
       </w:rPr>
     </w:lvl>
   </w:abstractNum>
-  <w:abstractNum w:abstractNumId="5">
+  <w:abstractNum w:abstractNumId="5" w15:restartNumberingAfterBreak="0">
     <w:nsid w:val="34E27B89"/>
     <w:multiLevelType w:val="hybridMultilevel"/>
     <w:tmpl w:val="F8C43342"/>
@@ -4557,7 +4567,7 @@
       </w:rPr>
     </w:lvl>
   </w:abstractNum>
-  <w:abstractNum w:abstractNumId="6">
+  <w:abstractNum w:abstractNumId="6" w15:restartNumberingAfterBreak="0">
     <w:nsid w:val="37213441"/>
     <w:multiLevelType w:val="hybridMultilevel"/>
     <w:tmpl w:val="CE02D8B2"/>
@@ -4673,7 +4683,7 @@
       </w:rPr>
     </w:lvl>
   </w:abstractNum>
-  <w:abstractNum w:abstractNumId="7">
+  <w:abstractNum w:abstractNumId="7" w15:restartNumberingAfterBreak="0">
     <w:nsid w:val="38153CCC"/>
     <w:multiLevelType w:val="hybridMultilevel"/>
     <w:tmpl w:val="1D7444E6"/>
@@ -4786,7 +4796,7 @@
       </w:rPr>
     </w:lvl>
   </w:abstractNum>
-  <w:abstractNum w:abstractNumId="8">
+  <w:abstractNum w:abstractNumId="8" w15:restartNumberingAfterBreak="0">
     <w:nsid w:val="3E921FFF"/>
     <w:multiLevelType w:val="hybridMultilevel"/>
     <w:tmpl w:val="FA9E2B8A"/>
@@ -4902,7 +4912,7 @@
       </w:rPr>
     </w:lvl>
   </w:abstractNum>
-  <w:abstractNum w:abstractNumId="9">
+  <w:abstractNum w:abstractNumId="9" w15:restartNumberingAfterBreak="0">
     <w:nsid w:val="410A4EA5"/>
     <w:multiLevelType w:val="hybridMultilevel"/>
     <w:tmpl w:val="95B6EEB0"/>
@@ -5014,7 +5024,7 @@
       </w:rPr>
     </w:lvl>
   </w:abstractNum>
-  <w:abstractNum w:abstractNumId="10">
+  <w:abstractNum w:abstractNumId="10" w15:restartNumberingAfterBreak="0">
     <w:nsid w:val="41510123"/>
     <w:multiLevelType w:val="hybridMultilevel"/>
     <w:tmpl w:val="72A45E06"/>
@@ -5109,7 +5119,7 @@
       </w:pPr>
     </w:lvl>
   </w:abstractNum>
-  <w:abstractNum w:abstractNumId="11">
+  <w:abstractNum w:abstractNumId="11" w15:restartNumberingAfterBreak="0">
     <w:nsid w:val="44AF3712"/>
     <w:multiLevelType w:val="hybridMultilevel"/>
     <w:tmpl w:val="BBEAB7EC"/>
@@ -5222,7 +5232,7 @@
       </w:rPr>
     </w:lvl>
   </w:abstractNum>
-  <w:abstractNum w:abstractNumId="12">
+  <w:abstractNum w:abstractNumId="12" w15:restartNumberingAfterBreak="0">
     <w:nsid w:val="47682EBB"/>
     <w:multiLevelType w:val="hybridMultilevel"/>
     <w:tmpl w:val="1124D4AC"/>
@@ -5335,7 +5345,7 @@
       </w:rPr>
     </w:lvl>
   </w:abstractNum>
-  <w:abstractNum w:abstractNumId="13">
+  <w:abstractNum w:abstractNumId="13" w15:restartNumberingAfterBreak="0">
     <w:nsid w:val="568B53B4"/>
     <w:multiLevelType w:val="hybridMultilevel"/>
     <w:tmpl w:val="F37EF194"/>
@@ -5448,7 +5458,7 @@
       </w:rPr>
     </w:lvl>
   </w:abstractNum>
-  <w:abstractNum w:abstractNumId="14">
+  <w:abstractNum w:abstractNumId="14" w15:restartNumberingAfterBreak="0">
     <w:nsid w:val="628A24BA"/>
     <w:multiLevelType w:val="hybridMultilevel"/>
     <w:tmpl w:val="5616EEC8"/>
@@ -5561,7 +5571,7 @@
       </w:rPr>
     </w:lvl>
   </w:abstractNum>
-  <w:abstractNum w:abstractNumId="15">
+  <w:abstractNum w:abstractNumId="15" w15:restartNumberingAfterBreak="0">
     <w:nsid w:val="62CE42FA"/>
     <w:multiLevelType w:val="hybridMultilevel"/>
     <w:tmpl w:val="5C826F36"/>
@@ -5674,7 +5684,7 @@
       </w:rPr>
     </w:lvl>
   </w:abstractNum>
-  <w:abstractNum w:abstractNumId="16">
+  <w:abstractNum w:abstractNumId="16" w15:restartNumberingAfterBreak="0">
     <w:nsid w:val="694D714C"/>
     <w:multiLevelType w:val="hybridMultilevel"/>
     <w:tmpl w:val="67CC5B24"/>
@@ -5787,7 +5797,7 @@
       </w:rPr>
     </w:lvl>
   </w:abstractNum>
-  <w:abstractNum w:abstractNumId="17">
+  <w:abstractNum w:abstractNumId="17" w15:restartNumberingAfterBreak="0">
     <w:nsid w:val="6AB85665"/>
     <w:multiLevelType w:val="hybridMultilevel"/>
     <w:tmpl w:val="2C4A83AE"/>
@@ -5873,7 +5883,7 @@
       </w:pPr>
     </w:lvl>
   </w:abstractNum>
-  <w:abstractNum w:abstractNumId="18">
+  <w:abstractNum w:abstractNumId="18" w15:restartNumberingAfterBreak="0">
     <w:nsid w:val="740F3840"/>
     <w:multiLevelType w:val="hybridMultilevel"/>
     <w:tmpl w:val="5CB60516"/>
@@ -5986,7 +5996,7 @@
       </w:rPr>
     </w:lvl>
   </w:abstractNum>
-  <w:abstractNum w:abstractNumId="19">
+  <w:abstractNum w:abstractNumId="19" w15:restartNumberingAfterBreak="0">
     <w:nsid w:val="7D1F694C"/>
     <w:multiLevelType w:val="hybridMultilevel"/>
     <w:tmpl w:val="61241B72"/>
@@ -6099,64 +6109,64 @@
       </w:rPr>
     </w:lvl>
   </w:abstractNum>
-  <w:num w:numId="1">
+  <w:num w:numId="1" w16cid:durableId="562059497">
     <w:abstractNumId w:val="0"/>
   </w:num>
-  <w:num w:numId="2">
+  <w:num w:numId="2" w16cid:durableId="263005244">
     <w:abstractNumId w:val="19"/>
   </w:num>
-  <w:num w:numId="3">
+  <w:num w:numId="3" w16cid:durableId="28191308">
     <w:abstractNumId w:val="4"/>
   </w:num>
-  <w:num w:numId="4">
+  <w:num w:numId="4" w16cid:durableId="1050573647">
     <w:abstractNumId w:val="3"/>
   </w:num>
-  <w:num w:numId="5">
+  <w:num w:numId="5" w16cid:durableId="1445617494">
     <w:abstractNumId w:val="14"/>
   </w:num>
-  <w:num w:numId="6">
+  <w:num w:numId="6" w16cid:durableId="427502265">
     <w:abstractNumId w:val="12"/>
   </w:num>
-  <w:num w:numId="7">
+  <w:num w:numId="7" w16cid:durableId="761531618">
     <w:abstractNumId w:val="7"/>
   </w:num>
-  <w:num w:numId="8">
+  <w:num w:numId="8" w16cid:durableId="389574490">
     <w:abstractNumId w:val="16"/>
   </w:num>
-  <w:num w:numId="9">
+  <w:num w:numId="9" w16cid:durableId="803498998">
     <w:abstractNumId w:val="11"/>
   </w:num>
-  <w:num w:numId="10">
+  <w:num w:numId="10" w16cid:durableId="1451632284">
     <w:abstractNumId w:val="13"/>
   </w:num>
-  <w:num w:numId="11">
+  <w:num w:numId="11" w16cid:durableId="1517187163">
     <w:abstractNumId w:val="5"/>
   </w:num>
-  <w:num w:numId="12">
+  <w:num w:numId="12" w16cid:durableId="1223103108">
     <w:abstractNumId w:val="18"/>
   </w:num>
-  <w:num w:numId="13">
+  <w:num w:numId="13" w16cid:durableId="590545770">
     <w:abstractNumId w:val="15"/>
   </w:num>
-  <w:num w:numId="14">
+  <w:num w:numId="14" w16cid:durableId="292636455">
     <w:abstractNumId w:val="17"/>
   </w:num>
-  <w:num w:numId="15">
+  <w:num w:numId="15" w16cid:durableId="439572091">
     <w:abstractNumId w:val="1"/>
   </w:num>
-  <w:num w:numId="16">
+  <w:num w:numId="16" w16cid:durableId="1210993707">
     <w:abstractNumId w:val="6"/>
   </w:num>
-  <w:num w:numId="17">
+  <w:num w:numId="17" w16cid:durableId="1351026046">
     <w:abstractNumId w:val="8"/>
   </w:num>
-  <w:num w:numId="18">
+  <w:num w:numId="18" w16cid:durableId="446243589">
     <w:abstractNumId w:val="10"/>
   </w:num>
-  <w:num w:numId="19">
+  <w:num w:numId="19" w16cid:durableId="2097743094">
     <w:abstractNumId w:val="9"/>
   </w:num>
-  <w:num w:numId="20">
+  <w:num w:numId="20" w16cid:durableId="774056798">
     <w:abstractNumId w:val="2"/>
   </w:num>
   <w:numIdMacAtCleanup w:val="8"/>
@@ -6164,7 +6174,7 @@
 </file>
 
 <file path=word/styles.xml><?xml version="1.0" encoding="utf-8"?>
-<w:styles xmlns:r="http://schemas.openxmlformats.org/officeDocument/2006/relationships" xmlns:w="http://schemas.openxmlformats.org/wordprocessingml/2006/main">
+<w:styles xmlns:mc="http://schemas.openxmlformats.org/markup-compatibility/2006" xmlns:r="http://schemas.openxmlformats.org/officeDocument/2006/relationships" xmlns:w="http://schemas.openxmlformats.org/wordprocessingml/2006/main" xmlns:w14="http://schemas.microsoft.com/office/word/2010/wordml" xmlns:w15="http://schemas.microsoft.com/office/word/2012/wordml" xmlns:w16cex="http://schemas.microsoft.com/office/word/2018/wordml/cex" xmlns:w16cid="http://schemas.microsoft.com/office/word/2016/wordml/cid" xmlns:w16="http://schemas.microsoft.com/office/word/2018/wordml" xmlns:w16sdtdh="http://schemas.microsoft.com/office/word/2020/wordml/sdtdatahash" xmlns:w16se="http://schemas.microsoft.com/office/word/2015/wordml/symex" mc:Ignorable="w14 w15 w16se w16cid w16 w16cex w16sdtdh">
   <w:docDefaults>
     <w:rPrDefault>
       <w:rPr>
@@ -6174,140 +6184,377 @@
     </w:rPrDefault>
     <w:pPrDefault/>
   </w:docDefaults>
-  <w:latentStyles w:defLockedState="0" w:defUIPriority="0" w:defSemiHidden="1" w:defUnhideWhenUsed="1" w:defQFormat="0" w:count="267">
-    <w:lsdException w:name="Normal" w:semiHidden="0" w:unhideWhenUsed="0" w:qFormat="1"/>
-    <w:lsdException w:name="heading 1" w:semiHidden="0" w:unhideWhenUsed="0" w:qFormat="1"/>
-    <w:lsdException w:name="heading 2" w:semiHidden="0" w:unhideWhenUsed="0" w:qFormat="1"/>
-    <w:lsdException w:name="heading 3" w:semiHidden="0" w:unhideWhenUsed="0" w:qFormat="1"/>
-    <w:lsdException w:name="heading 4" w:qFormat="1"/>
-    <w:lsdException w:name="heading 5" w:qFormat="1"/>
-    <w:lsdException w:name="heading 6" w:qFormat="1"/>
-    <w:lsdException w:name="heading 7" w:qFormat="1"/>
-    <w:lsdException w:name="heading 8" w:qFormat="1"/>
-    <w:lsdException w:name="heading 9" w:qFormat="1"/>
-    <w:lsdException w:name="caption" w:qFormat="1"/>
-    <w:lsdException w:name="List Number" w:semiHidden="0" w:unhideWhenUsed="0"/>
-    <w:lsdException w:name="List 4" w:semiHidden="0" w:unhideWhenUsed="0"/>
-    <w:lsdException w:name="List 5" w:semiHidden="0" w:unhideWhenUsed="0"/>
-    <w:lsdException w:name="Title" w:semiHidden="0" w:unhideWhenUsed="0" w:qFormat="1"/>
-    <w:lsdException w:name="Subtitle" w:semiHidden="0" w:unhideWhenUsed="0" w:qFormat="1"/>
-    <w:lsdException w:name="Salutation" w:semiHidden="0" w:unhideWhenUsed="0"/>
-    <w:lsdException w:name="Date" w:semiHidden="0" w:unhideWhenUsed="0"/>
-    <w:lsdException w:name="Body Text First Indent" w:semiHidden="0" w:unhideWhenUsed="0"/>
-    <w:lsdException w:name="Strong" w:semiHidden="0" w:unhideWhenUsed="0" w:qFormat="1"/>
-    <w:lsdException w:name="Emphasis" w:semiHidden="0" w:unhideWhenUsed="0" w:qFormat="1"/>
-    <w:lsdException w:name="Table Grid" w:semiHidden="0" w:unhideWhenUsed="0"/>
-    <w:lsdException w:name="Placeholder Text" w:uiPriority="99" w:unhideWhenUsed="0"/>
-    <w:lsdException w:name="No Spacing" w:semiHidden="0" w:uiPriority="1" w:unhideWhenUsed="0" w:qFormat="1"/>
-    <w:lsdException w:name="Light Shading" w:semiHidden="0" w:uiPriority="60" w:unhideWhenUsed="0"/>
-    <w:lsdException w:name="Light List" w:semiHidden="0" w:uiPriority="61" w:unhideWhenUsed="0"/>
-    <w:lsdException w:name="Light Grid" w:semiHidden="0" w:uiPriority="62" w:unhideWhenUsed="0"/>
-    <w:lsdException w:name="Medium Shading 1" w:semiHidden="0" w:uiPriority="63" w:unhideWhenUsed="0"/>
-    <w:lsdException w:name="Medium Shading 2" w:semiHidden="0" w:uiPriority="64" w:unhideWhenUsed="0"/>
-    <w:lsdException w:name="Medium List 1" w:semiHidden="0" w:uiPriority="65" w:unhideWhenUsed="0"/>
-    <w:lsdException w:name="Medium List 2" w:semiHidden="0" w:uiPriority="66" w:unhideWhenUsed="0"/>
-    <w:lsdException w:name="Medium Grid 1" w:semiHidden="0" w:uiPriority="67" w:unhideWhenUsed="0"/>
-    <w:lsdException w:name="Medium Grid 2" w:semiHidden="0" w:uiPriority="68" w:unhideWhenUsed="0"/>
-    <w:lsdException w:name="Medium Grid 3" w:semiHidden="0" w:uiPriority="69" w:unhideWhenUsed="0"/>
-    <w:lsdException w:name="Dark List" w:semiHidden="0" w:uiPriority="70" w:unhideWhenUsed="0"/>
-    <w:lsdException w:name="Colorful Shading" w:semiHidden="0" w:uiPriority="71" w:unhideWhenUsed="0"/>
-    <w:lsdException w:name="Colorful List" w:semiHidden="0" w:uiPriority="72" w:unhideWhenUsed="0"/>
-    <w:lsdException w:name="Colorful Grid" w:semiHidden="0" w:uiPriority="73" w:unhideWhenUsed="0"/>
-    <w:lsdException w:name="Light Shading Accent 1" w:semiHidden="0" w:uiPriority="60" w:unhideWhenUsed="0"/>
-    <w:lsdException w:name="Light List Accent 1" w:semiHidden="0" w:uiPriority="61" w:unhideWhenUsed="0"/>
-    <w:lsdException w:name="Light Grid Accent 1" w:semiHidden="0" w:uiPriority="62" w:unhideWhenUsed="0"/>
-    <w:lsdException w:name="Medium Shading 1 Accent 1" w:semiHidden="0" w:uiPriority="63" w:unhideWhenUsed="0"/>
-    <w:lsdException w:name="Medium Shading 2 Accent 1" w:semiHidden="0" w:uiPriority="64" w:unhideWhenUsed="0"/>
-    <w:lsdException w:name="Medium List 1 Accent 1" w:semiHidden="0" w:uiPriority="65" w:unhideWhenUsed="0"/>
-    <w:lsdException w:name="Revision" w:uiPriority="99" w:unhideWhenUsed="0"/>
-    <w:lsdException w:name="List Paragraph" w:semiHidden="0" w:uiPriority="99" w:unhideWhenUsed="0" w:qFormat="1"/>
-    <w:lsdException w:name="Quote" w:semiHidden="0" w:uiPriority="29" w:unhideWhenUsed="0" w:qFormat="1"/>
-    <w:lsdException w:name="Intense Quote" w:semiHidden="0" w:uiPriority="30" w:unhideWhenUsed="0" w:qFormat="1"/>
-    <w:lsdException w:name="Medium List 2 Accent 1" w:semiHidden="0" w:uiPriority="66" w:unhideWhenUsed="0"/>
-    <w:lsdException w:name="Medium Grid 1 Accent 1" w:semiHidden="0" w:uiPriority="67" w:unhideWhenUsed="0"/>
-    <w:lsdException w:name="Medium Grid 2 Accent 1" w:semiHidden="0" w:uiPriority="68" w:unhideWhenUsed="0"/>
-    <w:lsdException w:name="Medium Grid 3 Accent 1" w:semiHidden="0" w:uiPriority="69" w:unhideWhenUsed="0"/>
-    <w:lsdException w:name="Dark List Accent 1" w:semiHidden="0" w:uiPriority="70" w:unhideWhenUsed="0"/>
-    <w:lsdException w:name="Colorful Shading Accent 1" w:semiHidden="0" w:uiPriority="71" w:unhideWhenUsed="0"/>
-    <w:lsdException w:name="Colorful List Accent 1" w:semiHidden="0" w:uiPriority="72" w:unhideWhenUsed="0"/>
-    <w:lsdException w:name="Colorful Grid Accent 1" w:semiHidden="0" w:uiPriority="73" w:unhideWhenUsed="0"/>
-    <w:lsdException w:name="Light Shading Accent 2" w:semiHidden="0" w:uiPriority="60" w:unhideWhenUsed="0"/>
-    <w:lsdException w:name="Light List Accent 2" w:semiHidden="0" w:uiPriority="61" w:unhideWhenUsed="0"/>
-    <w:lsdException w:name="Light Grid Accent 2" w:semiHidden="0" w:uiPriority="62" w:unhideWhenUsed="0"/>
-    <w:lsdException w:name="Medium Shading 1 Accent 2" w:semiHidden="0" w:uiPriority="63" w:unhideWhenUsed="0"/>
-    <w:lsdException w:name="Medium Shading 2 Accent 2" w:semiHidden="0" w:uiPriority="64" w:unhideWhenUsed="0"/>
-    <w:lsdException w:name="Medium List 1 Accent 2" w:semiHidden="0" w:uiPriority="65" w:unhideWhenUsed="0"/>
-    <w:lsdException w:name="Medium List 2 Accent 2" w:semiHidden="0" w:uiPriority="66" w:unhideWhenUsed="0"/>
-    <w:lsdException w:name="Medium Grid 1 Accent 2" w:semiHidden="0" w:uiPriority="67" w:unhideWhenUsed="0"/>
-    <w:lsdException w:name="Medium Grid 2 Accent 2" w:semiHidden="0" w:uiPriority="68" w:unhideWhenUsed="0"/>
-    <w:lsdException w:name="Medium Grid 3 Accent 2" w:semiHidden="0" w:uiPriority="69" w:unhideWhenUsed="0"/>
-    <w:lsdException w:name="Dark List Accent 2" w:semiHidden="0" w:uiPriority="70" w:unhideWhenUsed="0"/>
-    <w:lsdException w:name="Colorful Shading Accent 2" w:semiHidden="0" w:uiPriority="71" w:unhideWhenUsed="0"/>
-    <w:lsdException w:name="Colorful List Accent 2" w:semiHidden="0" w:uiPriority="72" w:unhideWhenUsed="0"/>
-    <w:lsdException w:name="Colorful Grid Accent 2" w:semiHidden="0" w:uiPriority="73" w:unhideWhenUsed="0"/>
-    <w:lsdException w:name="Light Shading Accent 3" w:semiHidden="0" w:uiPriority="60" w:unhideWhenUsed="0"/>
-    <w:lsdException w:name="Light List Accent 3" w:semiHidden="0" w:uiPriority="61" w:unhideWhenUsed="0"/>
-    <w:lsdException w:name="Light Grid Accent 3" w:semiHidden="0" w:uiPriority="62" w:unhideWhenUsed="0"/>
-    <w:lsdException w:name="Medium Shading 1 Accent 3" w:semiHidden="0" w:uiPriority="63" w:unhideWhenUsed="0"/>
-    <w:lsdException w:name="Medium Shading 2 Accent 3" w:semiHidden="0" w:uiPriority="64" w:unhideWhenUsed="0"/>
-    <w:lsdException w:name="Medium List 1 Accent 3" w:semiHidden="0" w:uiPriority="65" w:unhideWhenUsed="0"/>
-    <w:lsdException w:name="Medium List 2 Accent 3" w:semiHidden="0" w:uiPriority="66" w:unhideWhenUsed="0"/>
-    <w:lsdException w:name="Medium Grid 1 Accent 3" w:semiHidden="0" w:uiPriority="67" w:unhideWhenUsed="0"/>
-    <w:lsdException w:name="Medium Grid 2 Accent 3" w:semiHidden="0" w:uiPriority="68" w:unhideWhenUsed="0"/>
-    <w:lsdException w:name="Medium Grid 3 Accent 3" w:semiHidden="0" w:uiPriority="69" w:unhideWhenUsed="0"/>
-    <w:lsdException w:name="Dark List Accent 3" w:semiHidden="0" w:uiPriority="70" w:unhideWhenUsed="0"/>
-    <w:lsdException w:name="Colorful Shading Accent 3" w:semiHidden="0" w:uiPriority="71" w:unhideWhenUsed="0"/>
-    <w:lsdException w:name="Colorful List Accent 3" w:semiHidden="0" w:uiPriority="72" w:unhideWhenUsed="0"/>
-    <w:lsdException w:name="Colorful Grid Accent 3" w:semiHidden="0" w:uiPriority="73" w:unhideWhenUsed="0"/>
-    <w:lsdException w:name="Light Shading Accent 4" w:semiHidden="0" w:uiPriority="60" w:unhideWhenUsed="0"/>
-    <w:lsdException w:name="Light List Accent 4" w:semiHidden="0" w:uiPriority="61" w:unhideWhenUsed="0"/>
-    <w:lsdException w:name="Light Grid Accent 4" w:semiHidden="0" w:uiPriority="62" w:unhideWhenUsed="0"/>
-    <w:lsdException w:name="Medium Shading 1 Accent 4" w:semiHidden="0" w:uiPriority="63" w:unhideWhenUsed="0"/>
-    <w:lsdException w:name="Medium Shading 2 Accent 4" w:semiHidden="0" w:uiPriority="64" w:unhideWhenUsed="0"/>
-    <w:lsdException w:name="Medium List 1 Accent 4" w:semiHidden="0" w:uiPriority="65" w:unhideWhenUsed="0"/>
-    <w:lsdException w:name="Medium List 2 Accent 4" w:semiHidden="0" w:uiPriority="66" w:unhideWhenUsed="0"/>
-    <w:lsdException w:name="Medium Grid 1 Accent 4" w:semiHidden="0" w:uiPriority="67" w:unhideWhenUsed="0"/>
-    <w:lsdException w:name="Medium Grid 2 Accent 4" w:semiHidden="0" w:uiPriority="68" w:unhideWhenUsed="0"/>
-    <w:lsdException w:name="Medium Grid 3 Accent 4" w:semiHidden="0" w:uiPriority="69" w:unhideWhenUsed="0"/>
-    <w:lsdException w:name="Dark List Accent 4" w:semiHidden="0" w:uiPriority="70" w:unhideWhenUsed="0"/>
-    <w:lsdException w:name="Colorful Shading Accent 4" w:semiHidden="0" w:uiPriority="71" w:unhideWhenUsed="0"/>
-    <w:lsdException w:name="Colorful List Accent 4" w:semiHidden="0" w:uiPriority="72" w:unhideWhenUsed="0"/>
-    <w:lsdException w:name="Colorful Grid Accent 4" w:semiHidden="0" w:uiPriority="73" w:unhideWhenUsed="0"/>
-    <w:lsdException w:name="Light Shading Accent 5" w:semiHidden="0" w:uiPriority="60" w:unhideWhenUsed="0"/>
-    <w:lsdException w:name="Light List Accent 5" w:semiHidden="0" w:uiPriority="61" w:unhideWhenUsed="0"/>
-    <w:lsdException w:name="Light Grid Accent 5" w:semiHidden="0" w:uiPriority="62" w:unhideWhenUsed="0"/>
-    <w:lsdException w:name="Medium Shading 1 Accent 5" w:semiHidden="0" w:uiPriority="63" w:unhideWhenUsed="0"/>
-    <w:lsdException w:name="Medium Shading 2 Accent 5" w:semiHidden="0" w:uiPriority="64" w:unhideWhenUsed="0"/>
-    <w:lsdException w:name="Medium List 1 Accent 5" w:semiHidden="0" w:uiPriority="65" w:unhideWhenUsed="0"/>
-    <w:lsdException w:name="Medium List 2 Accent 5" w:semiHidden="0" w:uiPriority="66" w:unhideWhenUsed="0"/>
-    <w:lsdException w:name="Medium Grid 1 Accent 5" w:semiHidden="0" w:uiPriority="67" w:unhideWhenUsed="0"/>
-    <w:lsdException w:name="Medium Grid 2 Accent 5" w:semiHidden="0" w:uiPriority="68" w:unhideWhenUsed="0"/>
-    <w:lsdException w:name="Medium Grid 3 Accent 5" w:semiHidden="0" w:uiPriority="69" w:unhideWhenUsed="0"/>
-    <w:lsdException w:name="Dark List Accent 5" w:semiHidden="0" w:uiPriority="70" w:unhideWhenUsed="0"/>
-    <w:lsdException w:name="Colorful Shading Accent 5" w:semiHidden="0" w:uiPriority="71" w:unhideWhenUsed="0"/>
-    <w:lsdException w:name="Colorful List Accent 5" w:semiHidden="0" w:uiPriority="72" w:unhideWhenUsed="0"/>
-    <w:lsdException w:name="Colorful Grid Accent 5" w:semiHidden="0" w:uiPriority="73" w:unhideWhenUsed="0"/>
-    <w:lsdException w:name="Light Shading Accent 6" w:semiHidden="0" w:uiPriority="60" w:unhideWhenUsed="0"/>
-    <w:lsdException w:name="Light List Accent 6" w:semiHidden="0" w:uiPriority="61" w:unhideWhenUsed="0"/>
-    <w:lsdException w:name="Light Grid Accent 6" w:semiHidden="0" w:uiPriority="62" w:unhideWhenUsed="0"/>
-    <w:lsdException w:name="Medium Shading 1 Accent 6" w:semiHidden="0" w:uiPriority="63" w:unhideWhenUsed="0"/>
-    <w:lsdException w:name="Medium Shading 2 Accent 6" w:semiHidden="0" w:uiPriority="64" w:unhideWhenUsed="0"/>
-    <w:lsdException w:name="Medium List 1 Accent 6" w:semiHidden="0" w:uiPriority="65" w:unhideWhenUsed="0"/>
-    <w:lsdException w:name="Medium List 2 Accent 6" w:semiHidden="0" w:uiPriority="66" w:unhideWhenUsed="0"/>
-    <w:lsdException w:name="Medium Grid 1 Accent 6" w:semiHidden="0" w:uiPriority="67" w:unhideWhenUsed="0"/>
-    <w:lsdException w:name="Medium Grid 2 Accent 6" w:semiHidden="0" w:uiPriority="68" w:unhideWhenUsed="0"/>
-    <w:lsdException w:name="Medium Grid 3 Accent 6" w:semiHidden="0" w:uiPriority="69" w:unhideWhenUsed="0"/>
-    <w:lsdException w:name="Dark List Accent 6" w:semiHidden="0" w:uiPriority="70" w:unhideWhenUsed="0"/>
-    <w:lsdException w:name="Colorful Shading Accent 6" w:semiHidden="0" w:uiPriority="71" w:unhideWhenUsed="0"/>
-    <w:lsdException w:name="Colorful List Accent 6" w:semiHidden="0" w:uiPriority="72" w:unhideWhenUsed="0"/>
-    <w:lsdException w:name="Colorful Grid Accent 6" w:semiHidden="0" w:uiPriority="73" w:unhideWhenUsed="0"/>
-    <w:lsdException w:name="Subtle Emphasis" w:semiHidden="0" w:uiPriority="19" w:unhideWhenUsed="0" w:qFormat="1"/>
-    <w:lsdException w:name="Intense Emphasis" w:semiHidden="0" w:uiPriority="21" w:unhideWhenUsed="0" w:qFormat="1"/>
-    <w:lsdException w:name="Subtle Reference" w:semiHidden="0" w:uiPriority="31" w:unhideWhenUsed="0" w:qFormat="1"/>
-    <w:lsdException w:name="Intense Reference" w:semiHidden="0" w:uiPriority="32" w:unhideWhenUsed="0" w:qFormat="1"/>
-    <w:lsdException w:name="Book Title" w:semiHidden="0" w:uiPriority="33" w:unhideWhenUsed="0" w:qFormat="1"/>
-    <w:lsdException w:name="Bibliography" w:uiPriority="37"/>
-    <w:lsdException w:name="TOC Heading" w:uiPriority="39" w:qFormat="1"/>
+  <w:latentStyles w:defLockedState="0" w:defUIPriority="0" w:defSemiHidden="0" w:defUnhideWhenUsed="0" w:defQFormat="0" w:count="376">
+    <w:lsdException w:name="Normal" w:qFormat="1"/>
+    <w:lsdException w:name="heading 1" w:qFormat="1"/>
+    <w:lsdException w:name="heading 2" w:qFormat="1"/>
+    <w:lsdException w:name="heading 3" w:qFormat="1"/>
+    <w:lsdException w:name="heading 4" w:semiHidden="1" w:unhideWhenUsed="1" w:qFormat="1"/>
+    <w:lsdException w:name="heading 5" w:semiHidden="1" w:unhideWhenUsed="1" w:qFormat="1"/>
+    <w:lsdException w:name="heading 6" w:semiHidden="1" w:unhideWhenUsed="1" w:qFormat="1"/>
+    <w:lsdException w:name="heading 7" w:semiHidden="1" w:unhideWhenUsed="1" w:qFormat="1"/>
+    <w:lsdException w:name="heading 8" w:semiHidden="1" w:unhideWhenUsed="1" w:qFormat="1"/>
+    <w:lsdException w:name="heading 9" w:semiHidden="1" w:unhideWhenUsed="1" w:qFormat="1"/>
+    <w:lsdException w:name="index 1" w:semiHidden="1" w:unhideWhenUsed="1"/>
+    <w:lsdException w:name="index 2" w:semiHidden="1" w:unhideWhenUsed="1"/>
+    <w:lsdException w:name="index 3" w:semiHidden="1" w:unhideWhenUsed="1"/>
+    <w:lsdException w:name="index 4" w:semiHidden="1" w:unhideWhenUsed="1"/>
+    <w:lsdException w:name="index 5" w:semiHidden="1" w:unhideWhenUsed="1"/>
+    <w:lsdException w:name="index 6" w:semiHidden="1" w:unhideWhenUsed="1"/>
+    <w:lsdException w:name="index 7" w:semiHidden="1" w:unhideWhenUsed="1"/>
+    <w:lsdException w:name="index 8" w:semiHidden="1" w:unhideWhenUsed="1"/>
+    <w:lsdException w:name="index 9" w:semiHidden="1" w:unhideWhenUsed="1"/>
+    <w:lsdException w:name="toc 1" w:semiHidden="1" w:unhideWhenUsed="1"/>
+    <w:lsdException w:name="toc 2" w:semiHidden="1" w:unhideWhenUsed="1"/>
+    <w:lsdException w:name="toc 3" w:semiHidden="1" w:unhideWhenUsed="1"/>
+    <w:lsdException w:name="toc 4" w:semiHidden="1" w:unhideWhenUsed="1"/>
+    <w:lsdException w:name="toc 5" w:semiHidden="1" w:unhideWhenUsed="1"/>
+    <w:lsdException w:name="toc 6" w:semiHidden="1" w:unhideWhenUsed="1"/>
+    <w:lsdException w:name="toc 7" w:semiHidden="1" w:unhideWhenUsed="1"/>
+    <w:lsdException w:name="toc 8" w:semiHidden="1" w:unhideWhenUsed="1"/>
+    <w:lsdException w:name="toc 9" w:semiHidden="1" w:unhideWhenUsed="1"/>
+    <w:lsdException w:name="Normal Indent" w:semiHidden="1" w:unhideWhenUsed="1"/>
+    <w:lsdException w:name="footnote text" w:semiHidden="1" w:unhideWhenUsed="1"/>
+    <w:lsdException w:name="annotation text" w:semiHidden="1" w:unhideWhenUsed="1"/>
+    <w:lsdException w:name="header" w:semiHidden="1" w:unhideWhenUsed="1"/>
+    <w:lsdException w:name="footer" w:semiHidden="1" w:unhideWhenUsed="1"/>
+    <w:lsdException w:name="index heading" w:semiHidden="1" w:unhideWhenUsed="1"/>
+    <w:lsdException w:name="caption" w:semiHidden="1" w:unhideWhenUsed="1" w:qFormat="1"/>
+    <w:lsdException w:name="table of figures" w:semiHidden="1" w:unhideWhenUsed="1"/>
+    <w:lsdException w:name="envelope address" w:semiHidden="1" w:unhideWhenUsed="1"/>
+    <w:lsdException w:name="envelope return" w:semiHidden="1" w:unhideWhenUsed="1"/>
+    <w:lsdException w:name="footnote reference" w:semiHidden="1" w:unhideWhenUsed="1"/>
+    <w:lsdException w:name="annotation reference" w:semiHidden="1" w:unhideWhenUsed="1"/>
+    <w:lsdException w:name="line number" w:semiHidden="1" w:unhideWhenUsed="1"/>
+    <w:lsdException w:name="page number" w:semiHidden="1" w:unhideWhenUsed="1"/>
+    <w:lsdException w:name="endnote reference" w:semiHidden="1" w:unhideWhenUsed="1"/>
+    <w:lsdException w:name="endnote text" w:semiHidden="1" w:unhideWhenUsed="1"/>
+    <w:lsdException w:name="table of authorities" w:semiHidden="1" w:unhideWhenUsed="1"/>
+    <w:lsdException w:name="macro" w:semiHidden="1" w:unhideWhenUsed="1"/>
+    <w:lsdException w:name="toa heading" w:semiHidden="1" w:unhideWhenUsed="1"/>
+    <w:lsdException w:name="List" w:semiHidden="1" w:unhideWhenUsed="1"/>
+    <w:lsdException w:name="List Bullet" w:semiHidden="1" w:unhideWhenUsed="1"/>
+    <w:lsdException w:name="List 2" w:semiHidden="1" w:unhideWhenUsed="1"/>
+    <w:lsdException w:name="List 3" w:semiHidden="1" w:unhideWhenUsed="1"/>
+    <w:lsdException w:name="List Bullet 2" w:semiHidden="1" w:unhideWhenUsed="1"/>
+    <w:lsdException w:name="List Bullet 3" w:semiHidden="1" w:unhideWhenUsed="1"/>
+    <w:lsdException w:name="List Bullet 4" w:semiHidden="1" w:unhideWhenUsed="1"/>
+    <w:lsdException w:name="List Bullet 5" w:semiHidden="1" w:unhideWhenUsed="1"/>
+    <w:lsdException w:name="List Number 2" w:semiHidden="1" w:unhideWhenUsed="1"/>
+    <w:lsdException w:name="List Number 3" w:semiHidden="1" w:unhideWhenUsed="1"/>
+    <w:lsdException w:name="List Number 4" w:semiHidden="1" w:unhideWhenUsed="1"/>
+    <w:lsdException w:name="List Number 5" w:semiHidden="1" w:unhideWhenUsed="1"/>
+    <w:lsdException w:name="Title" w:qFormat="1"/>
+    <w:lsdException w:name="Closing" w:semiHidden="1" w:unhideWhenUsed="1"/>
+    <w:lsdException w:name="Signature" w:semiHidden="1" w:unhideWhenUsed="1"/>
+    <w:lsdException w:name="Default Paragraph Font" w:semiHidden="1" w:unhideWhenUsed="1"/>
+    <w:lsdException w:name="Body Text" w:semiHidden="1" w:unhideWhenUsed="1"/>
+    <w:lsdException w:name="Body Text Indent" w:semiHidden="1" w:unhideWhenUsed="1"/>
+    <w:lsdException w:name="List Continue" w:semiHidden="1" w:unhideWhenUsed="1"/>
+    <w:lsdException w:name="List Continue 2" w:semiHidden="1" w:unhideWhenUsed="1"/>
+    <w:lsdException w:name="List Continue 3" w:semiHidden="1" w:unhideWhenUsed="1"/>
+    <w:lsdException w:name="List Continue 4" w:semiHidden="1" w:unhideWhenUsed="1"/>
+    <w:lsdException w:name="List Continue 5" w:semiHidden="1" w:unhideWhenUsed="1"/>
+    <w:lsdException w:name="Message Header" w:semiHidden="1" w:unhideWhenUsed="1"/>
+    <w:lsdException w:name="Subtitle" w:qFormat="1"/>
+    <w:lsdException w:name="Body Text First Indent 2" w:semiHidden="1" w:unhideWhenUsed="1"/>
+    <w:lsdException w:name="Note Heading" w:semiHidden="1" w:unhideWhenUsed="1"/>
+    <w:lsdException w:name="Body Text 2" w:semiHidden="1" w:unhideWhenUsed="1"/>
+    <w:lsdException w:name="Body Text 3" w:semiHidden="1" w:unhideWhenUsed="1"/>
+    <w:lsdException w:name="Body Text Indent 2" w:semiHidden="1" w:unhideWhenUsed="1"/>
+    <w:lsdException w:name="Body Text Indent 3" w:semiHidden="1" w:unhideWhenUsed="1"/>
+    <w:lsdException w:name="Block Text" w:semiHidden="1" w:unhideWhenUsed="1"/>
+    <w:lsdException w:name="Hyperlink" w:semiHidden="1" w:unhideWhenUsed="1"/>
+    <w:lsdException w:name="FollowedHyperlink" w:semiHidden="1" w:unhideWhenUsed="1"/>
+    <w:lsdException w:name="Strong" w:qFormat="1"/>
+    <w:lsdException w:name="Emphasis" w:qFormat="1"/>
+    <w:lsdException w:name="Document Map" w:semiHidden="1" w:unhideWhenUsed="1"/>
+    <w:lsdException w:name="Plain Text" w:semiHidden="1" w:unhideWhenUsed="1"/>
+    <w:lsdException w:name="E-mail Signature" w:semiHidden="1" w:unhideWhenUsed="1"/>
+    <w:lsdException w:name="HTML Top of Form" w:semiHidden="1" w:unhideWhenUsed="1"/>
+    <w:lsdException w:name="HTML Bottom of Form" w:semiHidden="1" w:unhideWhenUsed="1"/>
+    <w:lsdException w:name="Normal (Web)" w:semiHidden="1" w:unhideWhenUsed="1"/>
+    <w:lsdException w:name="HTML Acronym" w:semiHidden="1" w:unhideWhenUsed="1"/>
+    <w:lsdException w:name="HTML Address" w:semiHidden="1" w:unhideWhenUsed="1"/>
+    <w:lsdException w:name="HTML Cite" w:semiHidden="1" w:unhideWhenUsed="1"/>
+    <w:lsdException w:name="HTML Code" w:semiHidden="1" w:unhideWhenUsed="1"/>
+    <w:lsdException w:name="HTML Definition" w:semiHidden="1" w:unhideWhenUsed="1"/>
+    <w:lsdException w:name="HTML Keyboard" w:semiHidden="1" w:unhideWhenUsed="1"/>
+    <w:lsdException w:name="HTML Preformatted" w:semiHidden="1" w:unhideWhenUsed="1"/>
+    <w:lsdException w:name="HTML Sample" w:semiHidden="1" w:unhideWhenUsed="1"/>
+    <w:lsdException w:name="HTML Typewriter" w:semiHidden="1" w:unhideWhenUsed="1"/>
+    <w:lsdException w:name="HTML Variable" w:semiHidden="1" w:unhideWhenUsed="1"/>
+    <w:lsdException w:name="Normal Table" w:semiHidden="1" w:unhideWhenUsed="1"/>
+    <w:lsdException w:name="annotation subject" w:semiHidden="1" w:unhideWhenUsed="1"/>
+    <w:lsdException w:name="No List" w:semiHidden="1" w:unhideWhenUsed="1"/>
+    <w:lsdException w:name="Outline List 1" w:semiHidden="1" w:unhideWhenUsed="1"/>
+    <w:lsdException w:name="Outline List 2" w:semiHidden="1" w:unhideWhenUsed="1"/>
+    <w:lsdException w:name="Outline List 3" w:semiHidden="1" w:unhideWhenUsed="1"/>
+    <w:lsdException w:name="Table Simple 1" w:semiHidden="1" w:unhideWhenUsed="1"/>
+    <w:lsdException w:name="Table Simple 2" w:semiHidden="1" w:unhideWhenUsed="1"/>
+    <w:lsdException w:name="Table Simple 3" w:semiHidden="1" w:unhideWhenUsed="1"/>
+    <w:lsdException w:name="Table Classic 1" w:semiHidden="1" w:unhideWhenUsed="1"/>
+    <w:lsdException w:name="Table Classic 2" w:semiHidden="1" w:unhideWhenUsed="1"/>
+    <w:lsdException w:name="Table Classic 3" w:semiHidden="1" w:unhideWhenUsed="1"/>
+    <w:lsdException w:name="Table Classic 4" w:semiHidden="1" w:unhideWhenUsed="1"/>
+    <w:lsdException w:name="Table Colorful 1" w:semiHidden="1" w:unhideWhenUsed="1"/>
+    <w:lsdException w:name="Table Colorful 2" w:semiHidden="1" w:unhideWhenUsed="1"/>
+    <w:lsdException w:name="Table Colorful 3" w:semiHidden="1" w:unhideWhenUsed="1"/>
+    <w:lsdException w:name="Table Columns 1" w:semiHidden="1" w:unhideWhenUsed="1"/>
+    <w:lsdException w:name="Table Columns 2" w:semiHidden="1" w:unhideWhenUsed="1"/>
+    <w:lsdException w:name="Table Columns 3" w:semiHidden="1" w:unhideWhenUsed="1"/>
+    <w:lsdException w:name="Table Columns 4" w:semiHidden="1" w:unhideWhenUsed="1"/>
+    <w:lsdException w:name="Table Columns 5" w:semiHidden="1" w:unhideWhenUsed="1"/>
+    <w:lsdException w:name="Table Grid 1" w:semiHidden="1" w:unhideWhenUsed="1"/>
+    <w:lsdException w:name="Table Grid 2" w:semiHidden="1" w:unhideWhenUsed="1"/>
+    <w:lsdException w:name="Table Grid 3" w:semiHidden="1" w:unhideWhenUsed="1"/>
+    <w:lsdException w:name="Table Grid 4" w:semiHidden="1" w:unhideWhenUsed="1"/>
+    <w:lsdException w:name="Table Grid 5" w:semiHidden="1" w:unhideWhenUsed="1"/>
+    <w:lsdException w:name="Table Grid 6" w:semiHidden="1" w:unhideWhenUsed="1"/>
+    <w:lsdException w:name="Table Grid 7" w:semiHidden="1" w:unhideWhenUsed="1"/>
+    <w:lsdException w:name="Table Grid 8" w:semiHidden="1" w:unhideWhenUsed="1"/>
+    <w:lsdException w:name="Table List 1" w:semiHidden="1" w:unhideWhenUsed="1"/>
+    <w:lsdException w:name="Table List 2" w:semiHidden="1" w:unhideWhenUsed="1"/>
+    <w:lsdException w:name="Table List 3" w:semiHidden="1" w:unhideWhenUsed="1"/>
+    <w:lsdException w:name="Table List 4" w:semiHidden="1" w:unhideWhenUsed="1"/>
+    <w:lsdException w:name="Table List 5" w:semiHidden="1" w:unhideWhenUsed="1"/>
+    <w:lsdException w:name="Table List 6" w:semiHidden="1" w:unhideWhenUsed="1"/>
+    <w:lsdException w:name="Table List 7" w:semiHidden="1" w:unhideWhenUsed="1"/>
+    <w:lsdException w:name="Table List 8" w:semiHidden="1" w:unhideWhenUsed="1"/>
+    <w:lsdException w:name="Table 3D effects 1" w:semiHidden="1" w:unhideWhenUsed="1"/>
+    <w:lsdException w:name="Table 3D effects 2" w:semiHidden="1" w:unhideWhenUsed="1"/>
+    <w:lsdException w:name="Table 3D effects 3" w:semiHidden="1" w:unhideWhenUsed="1"/>
+    <w:lsdException w:name="Table Contemporary" w:semiHidden="1" w:unhideWhenUsed="1"/>
+    <w:lsdException w:name="Table Elegant" w:semiHidden="1" w:unhideWhenUsed="1"/>
+    <w:lsdException w:name="Table Professional" w:semiHidden="1" w:unhideWhenUsed="1"/>
+    <w:lsdException w:name="Table Subtle 1" w:semiHidden="1" w:unhideWhenUsed="1"/>
+    <w:lsdException w:name="Table Subtle 2" w:semiHidden="1" w:unhideWhenUsed="1"/>
+    <w:lsdException w:name="Table Web 1" w:semiHidden="1" w:unhideWhenUsed="1"/>
+    <w:lsdException w:name="Table Web 2" w:semiHidden="1" w:unhideWhenUsed="1"/>
+    <w:lsdException w:name="Table Web 3" w:semiHidden="1" w:unhideWhenUsed="1"/>
+    <w:lsdException w:name="Balloon Text" w:semiHidden="1" w:unhideWhenUsed="1"/>
+    <w:lsdException w:name="Table Grid" w:semiHidden="1" w:unhideWhenUsed="1"/>
+    <w:lsdException w:name="Table Theme" w:semiHidden="1" w:unhideWhenUsed="1"/>
+    <w:lsdException w:name="Placeholder Text" w:semiHidden="1" w:uiPriority="99"/>
+    <w:lsdException w:name="No Spacing" w:uiPriority="1" w:qFormat="1"/>
+    <w:lsdException w:name="Light Shading" w:uiPriority="60"/>
+    <w:lsdException w:name="Light List" w:uiPriority="61"/>
+    <w:lsdException w:name="Light Grid" w:uiPriority="62"/>
+    <w:lsdException w:name="Medium Shading 1" w:uiPriority="63"/>
+    <w:lsdException w:name="Medium Shading 2" w:uiPriority="64"/>
+    <w:lsdException w:name="Medium List 1" w:uiPriority="65"/>
+    <w:lsdException w:name="Medium List 2" w:uiPriority="66"/>
+    <w:lsdException w:name="Medium Grid 1" w:uiPriority="67"/>
+    <w:lsdException w:name="Medium Grid 2" w:uiPriority="68"/>
+    <w:lsdException w:name="Medium Grid 3" w:uiPriority="69"/>
+    <w:lsdException w:name="Dark List" w:uiPriority="70"/>
+    <w:lsdException w:name="Colorful Shading" w:uiPriority="71"/>
+    <w:lsdException w:name="Colorful List" w:uiPriority="72"/>
+    <w:lsdException w:name="Colorful Grid" w:uiPriority="73"/>
+    <w:lsdException w:name="Light Shading Accent 1" w:uiPriority="60"/>
+    <w:lsdException w:name="Light List Accent 1" w:uiPriority="61"/>
+    <w:lsdException w:name="Light Grid Accent 1" w:uiPriority="62"/>
+    <w:lsdException w:name="Medium Shading 1 Accent 1" w:uiPriority="63"/>
+    <w:lsdException w:name="Medium Shading 2 Accent 1" w:uiPriority="64"/>
+    <w:lsdException w:name="Medium List 1 Accent 1" w:uiPriority="65"/>
+    <w:lsdException w:name="Revision" w:semiHidden="1" w:uiPriority="99"/>
+    <w:lsdException w:name="List Paragraph" w:uiPriority="99" w:qFormat="1"/>
+    <w:lsdException w:name="Quote" w:uiPriority="29" w:qFormat="1"/>
+    <w:lsdException w:name="Intense Quote" w:uiPriority="30" w:qFormat="1"/>
+    <w:lsdException w:name="Medium List 2 Accent 1" w:uiPriority="66"/>
+    <w:lsdException w:name="Medium Grid 1 Accent 1" w:uiPriority="67"/>
+    <w:lsdException w:name="Medium Grid 2 Accent 1" w:uiPriority="68"/>
+    <w:lsdException w:name="Medium Grid 3 Accent 1" w:uiPriority="69"/>
+    <w:lsdException w:name="Dark List Accent 1" w:uiPriority="70"/>
+    <w:lsdException w:name="Colorful Shading Accent 1" w:uiPriority="71"/>
+    <w:lsdException w:name="Colorful List Accent 1" w:uiPriority="72"/>
+    <w:lsdException w:name="Colorful Grid Accent 1" w:uiPriority="73"/>
+    <w:lsdException w:name="Light Shading Accent 2" w:uiPriority="60"/>
+    <w:lsdException w:name="Light List Accent 2" w:uiPriority="61"/>
+    <w:lsdException w:name="Light Grid Accent 2" w:uiPriority="62"/>
+    <w:lsdException w:name="Medium Shading 1 Accent 2" w:uiPriority="63"/>
+    <w:lsdException w:name="Medium Shading 2 Accent 2" w:uiPriority="64"/>
+    <w:lsdException w:name="Medium List 1 Accent 2" w:uiPriority="65"/>
+    <w:lsdException w:name="Medium List 2 Accent 2" w:uiPriority="66"/>
+    <w:lsdException w:name="Medium Grid 1 Accent 2" w:uiPriority="67"/>
+    <w:lsdException w:name="Medium Grid 2 Accent 2" w:uiPriority="68"/>
+    <w:lsdException w:name="Medium Grid 3 Accent 2" w:uiPriority="69"/>
+    <w:lsdException w:name="Dark List Accent 2" w:uiPriority="70"/>
+    <w:lsdException w:name="Colorful Shading Accent 2" w:uiPriority="71"/>
+    <w:lsdException w:name="Colorful List Accent 2" w:uiPriority="72"/>
+    <w:lsdException w:name="Colorful Grid Accent 2" w:uiPriority="73"/>
+    <w:lsdException w:name="Light Shading Accent 3" w:uiPriority="60"/>
+    <w:lsdException w:name="Light List Accent 3" w:uiPriority="61"/>
+    <w:lsdException w:name="Light Grid Accent 3" w:uiPriority="62"/>
+    <w:lsdException w:name="Medium Shading 1 Accent 3" w:uiPriority="63"/>
+    <w:lsdException w:name="Medium Shading 2 Accent 3" w:uiPriority="64"/>
+    <w:lsdException w:name="Medium List 1 Accent 3" w:uiPriority="65"/>
+    <w:lsdException w:name="Medium List 2 Accent 3" w:uiPriority="66"/>
+    <w:lsdException w:name="Medium Grid 1 Accent 3" w:uiPriority="67"/>
+    <w:lsdException w:name="Medium Grid 2 Accent 3" w:uiPriority="68"/>
+    <w:lsdException w:name="Medium Grid 3 Accent 3" w:uiPriority="69"/>
+    <w:lsdException w:name="Dark List Accent 3" w:uiPriority="70"/>
+    <w:lsdException w:name="Colorful Shading Accent 3" w:uiPriority="71"/>
+    <w:lsdException w:name="Colorful List Accent 3" w:uiPriority="72"/>
+    <w:lsdException w:name="Colorful Grid Accent 3" w:uiPriority="73"/>
+    <w:lsdException w:name="Light Shading Accent 4" w:uiPriority="60"/>
+    <w:lsdException w:name="Light List Accent 4" w:uiPriority="61"/>
+    <w:lsdException w:name="Light Grid Accent 4" w:uiPriority="62"/>
+    <w:lsdException w:name="Medium Shading 1 Accent 4" w:uiPriority="63"/>
+    <w:lsdException w:name="Medium Shading 2 Accent 4" w:uiPriority="64"/>
+    <w:lsdException w:name="Medium List 1 Accent 4" w:uiPriority="65"/>
+    <w:lsdException w:name="Medium List 2 Accent 4" w:uiPriority="66"/>
+    <w:lsdException w:name="Medium Grid 1 Accent 4" w:uiPriority="67"/>
+    <w:lsdException w:name="Medium Grid 2 Accent 4" w:uiPriority="68"/>
+    <w:lsdException w:name="Medium Grid 3 Accent 4" w:uiPriority="69"/>
+    <w:lsdException w:name="Dark List Accent 4" w:uiPriority="70"/>
+    <w:lsdException w:name="Colorful Shading Accent 4" w:uiPriority="71"/>
+    <w:lsdException w:name="Colorful List Accent 4" w:uiPriority="72"/>
+    <w:lsdException w:name="Colorful Grid Accent 4" w:uiPriority="73"/>
+    <w:lsdException w:name="Light Shading Accent 5" w:uiPriority="60"/>
+    <w:lsdException w:name="Light List Accent 5" w:uiPriority="61"/>
+    <w:lsdException w:name="Light Grid Accent 5" w:uiPriority="62"/>
+    <w:lsdException w:name="Medium Shading 1 Accent 5" w:uiPriority="63"/>
+    <w:lsdException w:name="Medium Shading 2 Accent 5" w:uiPriority="64"/>
+    <w:lsdException w:name="Medium List 1 Accent 5" w:uiPriority="65"/>
+    <w:lsdException w:name="Medium List 2 Accent 5" w:uiPriority="66"/>
+    <w:lsdException w:name="Medium Grid 1 Accent 5" w:uiPriority="67"/>
+    <w:lsdException w:name="Medium Grid 2 Accent 5" w:uiPriority="68"/>
+    <w:lsdException w:name="Medium Grid 3 Accent 5" w:uiPriority="69"/>
+    <w:lsdException w:name="Dark List Accent 5" w:uiPriority="70"/>
+    <w:lsdException w:name="Colorful Shading Accent 5" w:uiPriority="71"/>
+    <w:lsdException w:name="Colorful List Accent 5" w:uiPriority="72"/>
+    <w:lsdException w:name="Colorful Grid Accent 5" w:uiPriority="73"/>
+    <w:lsdException w:name="Light Shading Accent 6" w:uiPriority="60"/>
+    <w:lsdException w:name="Light List Accent 6" w:uiPriority="61"/>
+    <w:lsdException w:name="Light Grid Accent 6" w:uiPriority="62"/>
+    <w:lsdException w:name="Medium Shading 1 Accent 6" w:uiPriority="63"/>
+    <w:lsdException w:name="Medium Shading 2 Accent 6" w:uiPriority="64"/>
+    <w:lsdException w:name="Medium List 1 Accent 6" w:uiPriority="65"/>
+    <w:lsdException w:name="Medium List 2 Accent 6" w:uiPriority="66"/>
+    <w:lsdException w:name="Medium Grid 1 Accent 6" w:uiPriority="67"/>
+    <w:lsdException w:name="Medium Grid 2 Accent 6" w:uiPriority="68"/>
+    <w:lsdException w:name="Medium Grid 3 Accent 6" w:uiPriority="69"/>
+    <w:lsdException w:name="Dark List Accent 6" w:uiPriority="70"/>
+    <w:lsdException w:name="Colorful Shading Accent 6" w:uiPriority="71"/>
+    <w:lsdException w:name="Colorful List Accent 6" w:uiPriority="72"/>
+    <w:lsdException w:name="Colorful Grid Accent 6" w:uiPriority="73"/>
+    <w:lsdException w:name="Subtle Emphasis" w:uiPriority="19" w:qFormat="1"/>
+    <w:lsdException w:name="Intense Emphasis" w:uiPriority="21" w:qFormat="1"/>
+    <w:lsdException w:name="Subtle Reference" w:uiPriority="31" w:qFormat="1"/>
+    <w:lsdException w:name="Intense Reference" w:uiPriority="32" w:qFormat="1"/>
+    <w:lsdException w:name="Book Title" w:uiPriority="33" w:qFormat="1"/>
+    <w:lsdException w:name="Bibliography" w:semiHidden="1" w:uiPriority="37" w:unhideWhenUsed="1"/>
+    <w:lsdException w:name="TOC Heading" w:semiHidden="1" w:uiPriority="39" w:unhideWhenUsed="1" w:qFormat="1"/>
+    <w:lsdException w:name="Plain Table 1" w:uiPriority="41"/>
+    <w:lsdException w:name="Plain Table 2" w:uiPriority="42"/>
+    <w:lsdException w:name="Plain Table 3" w:uiPriority="43"/>
+    <w:lsdException w:name="Plain Table 4" w:uiPriority="44"/>
+    <w:lsdException w:name="Plain Table 5" w:uiPriority="45"/>
+    <w:lsdException w:name="Grid Table Light" w:uiPriority="40"/>
+    <w:lsdException w:name="Grid Table 1 Light" w:uiPriority="46"/>
+    <w:lsdException w:name="Grid Table 2" w:uiPriority="47"/>
+    <w:lsdException w:name="Grid Table 3" w:uiPriority="48"/>
+    <w:lsdException w:name="Grid Table 4" w:uiPriority="49"/>
+    <w:lsdException w:name="Grid Table 5 Dark" w:uiPriority="50"/>
+    <w:lsdException w:name="Grid Table 6 Colorful" w:uiPriority="51"/>
+    <w:lsdException w:name="Grid Table 7 Colorful" w:uiPriority="52"/>
+    <w:lsdException w:name="Grid Table 1 Light Accent 1" w:uiPriority="46"/>
+    <w:lsdException w:name="Grid Table 2 Accent 1" w:uiPriority="47"/>
+    <w:lsdException w:name="Grid Table 3 Accent 1" w:uiPriority="48"/>
+    <w:lsdException w:name="Grid Table 4 Accent 1" w:uiPriority="49"/>
+    <w:lsdException w:name="Grid Table 5 Dark Accent 1" w:uiPriority="50"/>
+    <w:lsdException w:name="Grid Table 6 Colorful Accent 1" w:uiPriority="51"/>
+    <w:lsdException w:name="Grid Table 7 Colorful Accent 1" w:uiPriority="52"/>
+    <w:lsdException w:name="Grid Table 1 Light Accent 2" w:uiPriority="46"/>
+    <w:lsdException w:name="Grid Table 2 Accent 2" w:uiPriority="47"/>
+    <w:lsdException w:name="Grid Table 3 Accent 2" w:uiPriority="48"/>
+    <w:lsdException w:name="Grid Table 4 Accent 2" w:uiPriority="49"/>
+    <w:lsdException w:name="Grid Table 5 Dark Accent 2" w:uiPriority="50"/>
+    <w:lsdException w:name="Grid Table 6 Colorful Accent 2" w:uiPriority="51"/>
+    <w:lsdException w:name="Grid Table 7 Colorful Accent 2" w:uiPriority="52"/>
+    <w:lsdException w:name="Grid Table 1 Light Accent 3" w:uiPriority="46"/>
+    <w:lsdException w:name="Grid Table 2 Accent 3" w:uiPriority="47"/>
+    <w:lsdException w:name="Grid Table 3 Accent 3" w:uiPriority="48"/>
+    <w:lsdException w:name="Grid Table 4 Accent 3" w:uiPriority="49"/>
+    <w:lsdException w:name="Grid Table 5 Dark Accent 3" w:uiPriority="50"/>
+    <w:lsdException w:name="Grid Table 6 Colorful Accent 3" w:uiPriority="51"/>
+    <w:lsdException w:name="Grid Table 7 Colorful Accent 3" w:uiPriority="52"/>
+    <w:lsdException w:name="Grid Table 1 Light Accent 4" w:uiPriority="46"/>
+    <w:lsdException w:name="Grid Table 2 Accent 4" w:uiPriority="47"/>
+    <w:lsdException w:name="Grid Table 3 Accent 4" w:uiPriority="48"/>
+    <w:lsdException w:name="Grid Table 4 Accent 4" w:uiPriority="49"/>
+    <w:lsdException w:name="Grid Table 5 Dark Accent 4" w:uiPriority="50"/>
+    <w:lsdException w:name="Grid Table 6 Colorful Accent 4" w:uiPriority="51"/>
+    <w:lsdException w:name="Grid Table 7 Colorful Accent 4" w:uiPriority="52"/>
+    <w:lsdException w:name="Grid Table 1 Light Accent 5" w:uiPriority="46"/>
+    <w:lsdException w:name="Grid Table 2 Accent 5" w:uiPriority="47"/>
+    <w:lsdException w:name="Grid Table 3 Accent 5" w:uiPriority="48"/>
+    <w:lsdException w:name="Grid Table 4 Accent 5" w:uiPriority="49"/>
+    <w:lsdException w:name="Grid Table 5 Dark Accent 5" w:uiPriority="50"/>
+    <w:lsdException w:name="Grid Table 6 Colorful Accent 5" w:uiPriority="51"/>
+    <w:lsdException w:name="Grid Table 7 Colorful Accent 5" w:uiPriority="52"/>
+    <w:lsdException w:name="Grid Table 1 Light Accent 6" w:uiPriority="46"/>
+    <w:lsdException w:name="Grid Table 2 Accent 6" w:uiPriority="47"/>
+    <w:lsdException w:name="Grid Table 3 Accent 6" w:uiPriority="48"/>
+    <w:lsdException w:name="Grid Table 4 Accent 6" w:uiPriority="49"/>
+    <w:lsdException w:name="Grid Table 5 Dark Accent 6" w:uiPriority="50"/>
+    <w:lsdException w:name="Grid Table 6 Colorful Accent 6" w:uiPriority="51"/>
+    <w:lsdException w:name="Grid Table 7 Colorful Accent 6" w:uiPriority="52"/>
+    <w:lsdException w:name="List Table 1 Light" w:uiPriority="46"/>
+    <w:lsdException w:name="List Table 2" w:uiPriority="47"/>
+    <w:lsdException w:name="List Table 3" w:uiPriority="48"/>
+    <w:lsdException w:name="List Table 4" w:uiPriority="49"/>
+    <w:lsdException w:name="List Table 5 Dark" w:uiPriority="50"/>
+    <w:lsdException w:name="List Table 6 Colorful" w:uiPriority="51"/>
+    <w:lsdException w:name="List Table 7 Colorful" w:uiPriority="52"/>
+    <w:lsdException w:name="List Table 1 Light Accent 1" w:uiPriority="46"/>
+    <w:lsdException w:name="List Table 2 Accent 1" w:uiPriority="47"/>
+    <w:lsdException w:name="List Table 3 Accent 1" w:uiPriority="48"/>
+    <w:lsdException w:name="List Table 4 Accent 1" w:uiPriority="49"/>
+    <w:lsdException w:name="List Table 5 Dark Accent 1" w:uiPriority="50"/>
+    <w:lsdException w:name="List Table 6 Colorful Accent 1" w:uiPriority="51"/>
+    <w:lsdException w:name="List Table 7 Colorful Accent 1" w:uiPriority="52"/>
+    <w:lsdException w:name="List Table 1 Light Accent 2" w:uiPriority="46"/>
+    <w:lsdException w:name="List Table 2 Accent 2" w:uiPriority="47"/>
+    <w:lsdException w:name="List Table 3 Accent 2" w:uiPriority="48"/>
+    <w:lsdException w:name="List Table 4 Accent 2" w:uiPriority="49"/>
+    <w:lsdException w:name="List Table 5 Dark Accent 2" w:uiPriority="50"/>
+    <w:lsdException w:name="List Table 6 Colorful Accent 2" w:uiPriority="51"/>
+    <w:lsdException w:name="List Table 7 Colorful Accent 2" w:uiPriority="52"/>
+    <w:lsdException w:name="List Table 1 Light Accent 3" w:uiPriority="46"/>
+    <w:lsdException w:name="List Table 2 Accent 3" w:uiPriority="47"/>
+    <w:lsdException w:name="List Table 3 Accent 3" w:uiPriority="48"/>
+    <w:lsdException w:name="List Table 4 Accent 3" w:uiPriority="49"/>
+    <w:lsdException w:name="List Table 5 Dark Accent 3" w:uiPriority="50"/>
+    <w:lsdException w:name="List Table 6 Colorful Accent 3" w:uiPriority="51"/>
+    <w:lsdException w:name="List Table 7 Colorful Accent 3" w:uiPriority="52"/>
+    <w:lsdException w:name="List Table 1 Light Accent 4" w:uiPriority="46"/>
+    <w:lsdException w:name="List Table 2 Accent 4" w:uiPriority="47"/>
+    <w:lsdException w:name="List Table 3 Accent 4" w:uiPriority="48"/>
+    <w:lsdException w:name="List Table 4 Accent 4" w:uiPriority="49"/>
+    <w:lsdException w:name="List Table 5 Dark Accent 4" w:uiPriority="50"/>
+    <w:lsdException w:name="List Table 6 Colorful Accent 4" w:uiPriority="51"/>
+    <w:lsdException w:name="List Table 7 Colorful Accent 4" w:uiPriority="52"/>
+    <w:lsdException w:name="List Table 1 Light Accent 5" w:uiPriority="46"/>
+    <w:lsdException w:name="List Table 2 Accent 5" w:uiPriority="47"/>
+    <w:lsdException w:name="List Table 3 Accent 5" w:uiPriority="48"/>
+    <w:lsdException w:name="List Table 4 Accent 5" w:uiPriority="49"/>
+    <w:lsdException w:name="List Table 5 Dark Accent 5" w:uiPriority="50"/>
+    <w:lsdException w:name="List Table 6 Colorful Accent 5" w:uiPriority="51"/>
+    <w:lsdException w:name="List Table 7 Colorful Accent 5" w:uiPriority="52"/>
+    <w:lsdException w:name="List Table 1 Light Accent 6" w:uiPriority="46"/>
+    <w:lsdException w:name="List Table 2 Accent 6" w:uiPriority="47"/>
+    <w:lsdException w:name="List Table 3 Accent 6" w:uiPriority="48"/>
+    <w:lsdException w:name="List Table 4 Accent 6" w:uiPriority="49"/>
+    <w:lsdException w:name="List Table 5 Dark Accent 6" w:uiPriority="50"/>
+    <w:lsdException w:name="List Table 6 Colorful Accent 6" w:uiPriority="51"/>
+    <w:lsdException w:name="List Table 7 Colorful Accent 6" w:uiPriority="52"/>
+    <w:lsdException w:name="Mention" w:semiHidden="1" w:uiPriority="99" w:unhideWhenUsed="1"/>
+    <w:lsdException w:name="Smart Hyperlink" w:semiHidden="1" w:uiPriority="99" w:unhideWhenUsed="1"/>
+    <w:lsdException w:name="Hashtag" w:semiHidden="1" w:uiPriority="99" w:unhideWhenUsed="1"/>
+    <w:lsdException w:name="Unresolved Mention" w:semiHidden="1" w:uiPriority="99" w:unhideWhenUsed="1"/>
+    <w:lsdException w:name="Smart Link" w:semiHidden="1" w:uiPriority="99" w:unhideWhenUsed="1"/>
   </w:latentStyles>
   <w:style w:type="paragraph" w:default="1" w:styleId="Normal">
     <w:name w:val="Normal"/>
@@ -6394,7 +6641,6 @@
     <w:uiPriority w:val="99"/>
     <w:semiHidden/>
     <w:unhideWhenUsed/>
-    <w:qFormat/>
     <w:tblPr>
       <w:tblInd w:w="0" w:type="dxa"/>
       <w:tblCellMar>
@@ -6492,7 +6738,6 @@
       <w:suppressAutoHyphens/>
     </w:pPr>
     <w:tblPr>
-      <w:tblInd w:w="0" w:type="dxa"/>
       <w:tblBorders>
         <w:top w:val="single" w:sz="4" w:space="0" w:color="auto"/>
         <w:left w:val="single" w:sz="4" w:space="0" w:color="auto"/>
@@ -6501,12 +6746,6 @@
         <w:insideH w:val="single" w:sz="4" w:space="0" w:color="auto"/>
         <w:insideV w:val="single" w:sz="4" w:space="0" w:color="auto"/>
       </w:tblBorders>
-      <w:tblCellMar>
-        <w:top w:w="0" w:type="dxa"/>
-        <w:left w:w="108" w:type="dxa"/>
-        <w:bottom w:w="0" w:type="dxa"/>
-        <w:right w:w="108" w:type="dxa"/>
-      </w:tblCellMar>
     </w:tblPr>
   </w:style>
   <w:style w:type="character" w:styleId="Hyperlink">

</xml_diff>